<commit_message>
commits finales adjuntando también la documentación final del proyecto.
</commit_message>
<xml_diff>
--- a/Documentacion TaskFlow(IngSoftware).docx
+++ b/Documentacion TaskFlow(IngSoftware).docx
@@ -28,84 +28,32 @@
       <w:proofErr w:type="spellEnd"/>
     </w:p>
     <w:p>
-      <w:pPr>
-        <w:pStyle w:val="Ttulo2"/>
-        <w:rPr>
-          <w:rFonts w:asciiTheme="minorHAnsi" w:hAnsiTheme="minorHAnsi" w:cstheme="minorHAnsi"/>
-          <w:color w:val="auto"/>
-          <w:sz w:val="22"/>
-          <w:szCs w:val="22"/>
-        </w:rPr>
-      </w:pPr>
-      <w:r>
-        <w:rPr>
-          <w:rFonts w:asciiTheme="minorHAnsi" w:hAnsiTheme="minorHAnsi" w:cstheme="minorHAnsi"/>
-          <w:color w:val="auto"/>
-          <w:sz w:val="22"/>
-          <w:szCs w:val="22"/>
-        </w:rPr>
+      <w:r>
         <w:t>Bienvenido a la documentación oficial de </w:t>
       </w:r>
       <w:proofErr w:type="spellStart"/>
       <w:r>
         <w:rPr>
-          <w:rFonts w:asciiTheme="minorHAnsi" w:hAnsiTheme="minorHAnsi" w:cstheme="minorHAnsi"/>
           <w:b/>
           <w:bCs/>
-          <w:color w:val="auto"/>
-          <w:sz w:val="22"/>
-          <w:szCs w:val="22"/>
         </w:rPr>
         <w:t>TaskFlow</w:t>
       </w:r>
       <w:proofErr w:type="spellEnd"/>
       <w:r>
-        <w:rPr>
-          <w:rFonts w:asciiTheme="minorHAnsi" w:hAnsiTheme="minorHAnsi" w:cstheme="minorHAnsi"/>
-          <w:color w:val="auto"/>
-          <w:sz w:val="22"/>
-          <w:szCs w:val="22"/>
-        </w:rPr>
         <w:t>, un gestor web inteligente de tareas y flujo de trabajo diseñado para equipos pequeños. Nuestro lema es: "Organiza tu trabajo, visualiza tu progreso".</w:t>
       </w:r>
     </w:p>
     <w:p>
-      <w:pPr>
-        <w:pStyle w:val="Ttulo2"/>
-        <w:rPr>
-          <w:rFonts w:asciiTheme="minorHAnsi" w:hAnsiTheme="minorHAnsi" w:cstheme="minorHAnsi"/>
-          <w:color w:val="auto"/>
-          <w:sz w:val="22"/>
-          <w:szCs w:val="22"/>
-        </w:rPr>
-      </w:pPr>
-      <w:r>
-        <w:rPr>
-          <w:rFonts w:asciiTheme="minorHAnsi" w:hAnsiTheme="minorHAnsi" w:cstheme="minorHAnsi"/>
-          <w:color w:val="auto"/>
-          <w:sz w:val="22"/>
-          <w:szCs w:val="22"/>
-        </w:rPr>
+      <w:r>
         <w:t xml:space="preserve">Este documento sirve como una guía central para desarrolladores, administradores de sistemas y futuros colaboradores del proyecto. Aquí encontrarás información detallada sobre la arquitectura del sistema, las funcionalidades clave, las guías de configuración y las decisiones de diseño que dan forma a </w:t>
       </w:r>
       <w:proofErr w:type="spellStart"/>
       <w:r>
-        <w:rPr>
-          <w:rFonts w:asciiTheme="minorHAnsi" w:hAnsiTheme="minorHAnsi" w:cstheme="minorHAnsi"/>
-          <w:color w:val="auto"/>
-          <w:sz w:val="22"/>
-          <w:szCs w:val="22"/>
-        </w:rPr>
         <w:t>TaskFlow</w:t>
       </w:r>
       <w:proofErr w:type="spellEnd"/>
       <w:r>
-        <w:rPr>
-          <w:rFonts w:asciiTheme="minorHAnsi" w:hAnsiTheme="minorHAnsi" w:cstheme="minorHAnsi"/>
-          <w:color w:val="auto"/>
-          <w:sz w:val="22"/>
-          <w:szCs w:val="22"/>
-        </w:rPr>
         <w:t>.</w:t>
       </w:r>
     </w:p>
@@ -147,52 +95,19 @@
       </w:r>
     </w:p>
     <w:p>
-      <w:pPr>
-        <w:pStyle w:val="Ttulo3"/>
-        <w:rPr>
-          <w:rFonts w:eastAsiaTheme="minorHAnsi" w:cstheme="minorBidi"/>
-          <w:color w:val="auto"/>
-          <w:sz w:val="22"/>
-          <w:szCs w:val="22"/>
-        </w:rPr>
-      </w:pPr>
-      <w:r>
-        <w:rPr>
-          <w:rFonts w:eastAsiaTheme="minorHAnsi" w:cstheme="minorBidi"/>
-          <w:color w:val="auto"/>
-          <w:sz w:val="22"/>
-          <w:szCs w:val="22"/>
-        </w:rPr>
+      <w:r>
         <w:t xml:space="preserve">Esta sección establece las bases del proyecto </w:t>
       </w:r>
       <w:proofErr w:type="spellStart"/>
       <w:r>
-        <w:rPr>
-          <w:rFonts w:eastAsiaTheme="minorHAnsi" w:cstheme="minorBidi"/>
-          <w:color w:val="auto"/>
-          <w:sz w:val="22"/>
-          <w:szCs w:val="22"/>
-        </w:rPr>
         <w:t>TaskFlow</w:t>
       </w:r>
       <w:proofErr w:type="spellEnd"/>
       <w:r>
-        <w:rPr>
-          <w:rFonts w:eastAsiaTheme="minorHAnsi" w:cstheme="minorBidi"/>
-          <w:color w:val="auto"/>
-          <w:sz w:val="22"/>
-          <w:szCs w:val="22"/>
-        </w:rPr>
         <w:t xml:space="preserve">, describiendo su propósito, visión, alcance y la terminología clave utilizada a lo largo del </w:t>
       </w:r>
       <w:proofErr w:type="spellStart"/>
       <w:r>
-        <w:rPr>
-          <w:rFonts w:eastAsiaTheme="minorHAnsi" w:cstheme="minorBidi"/>
-          <w:color w:val="auto"/>
-          <w:sz w:val="22"/>
-          <w:szCs w:val="22"/>
-        </w:rPr>
         <w:t>documen</w:t>
       </w:r>
       <w:proofErr w:type="spellEnd"/>
@@ -416,7 +331,6 @@
           <w:b/>
           <w:bCs/>
         </w:rPr>
-        <w:lastRenderedPageBreak/>
         <w:t>Público Objetivo</w:t>
       </w:r>
       <w:r>
@@ -435,6 +349,7 @@
         <w:rPr>
           <w:u w:val="single"/>
         </w:rPr>
+        <w:lastRenderedPageBreak/>
         <w:t>Usuarios Finales</w:t>
       </w:r>
       <w:r>
@@ -843,7 +758,6 @@
         </w:numPr>
       </w:pPr>
       <w:r>
-        <w:lastRenderedPageBreak/>
         <w:t>Chat o sistema de mensajería interna.</w:t>
       </w:r>
     </w:p>
@@ -855,6 +769,7 @@
         </w:numPr>
       </w:pPr>
       <w:r>
+        <w:lastRenderedPageBreak/>
         <w:t>Gestión avanzada de dependencias entre tareas.</w:t>
       </w:r>
     </w:p>
@@ -1303,44 +1218,19 @@
       </w:r>
     </w:p>
     <w:p>
-      <w:pPr>
-        <w:pStyle w:val="Ttulo3"/>
-        <w:rPr>
-          <w:rFonts w:eastAsiaTheme="minorHAnsi" w:cstheme="minorBidi"/>
-          <w:color w:val="auto"/>
-          <w:sz w:val="22"/>
-          <w:szCs w:val="22"/>
-        </w:rPr>
-      </w:pPr>
-      <w:r>
-        <w:rPr>
-          <w:rFonts w:eastAsiaTheme="minorHAnsi" w:cstheme="minorBidi"/>
-          <w:color w:val="auto"/>
-          <w:sz w:val="22"/>
-          <w:szCs w:val="22"/>
-        </w:rPr>
+      <w:r>
         <w:t>Esta sección detalla los requisitos funcionales y no funcionales del sistema </w:t>
       </w:r>
       <w:proofErr w:type="spellStart"/>
       <w:r>
         <w:rPr>
-          <w:rFonts w:eastAsiaTheme="minorHAnsi" w:cstheme="minorBidi"/>
           <w:b/>
           <w:bCs/>
-          <w:color w:val="auto"/>
-          <w:sz w:val="22"/>
-          <w:szCs w:val="22"/>
         </w:rPr>
         <w:t>TaskFlow</w:t>
       </w:r>
       <w:proofErr w:type="spellEnd"/>
       <w:r>
-        <w:rPr>
-          <w:rFonts w:eastAsiaTheme="minorHAnsi" w:cstheme="minorBidi"/>
-          <w:color w:val="auto"/>
-          <w:sz w:val="22"/>
-          <w:szCs w:val="22"/>
-        </w:rPr>
         <w:t>. Define las capacidades que debe ofrecer a los usuarios y los criterios de calidad que debe cumplir para ser considerado un producto exitoso.</w:t>
       </w:r>
     </w:p>
@@ -1396,7 +1286,6 @@
         </w:numPr>
       </w:pPr>
       <w:r>
-        <w:lastRenderedPageBreak/>
         <w:t>Como un usuario nuevo, quiero poder registrarme en la plataforma proporcionando un nombre de usuario, correo y contraseña, para poder acceder al sistema.</w:t>
       </w:r>
     </w:p>
@@ -1408,6 +1297,7 @@
         </w:numPr>
       </w:pPr>
       <w:r>
+        <w:lastRenderedPageBreak/>
         <w:t>Como un usuario registrado, quiero poder iniciar sesión con mi usuario y contraseña, para acceder a mis proyectos y tareas.</w:t>
       </w:r>
     </w:p>
@@ -1921,11 +1811,14 @@
       </w:r>
     </w:p>
     <w:p/>
+    <w:p/>
+    <w:p/>
     <w:p>
       <w:pPr>
         <w:pStyle w:val="Ttulo2"/>
       </w:pPr>
       <w:r>
+        <w:lastRenderedPageBreak/>
         <w:t>3. Arquitectura y Diseño: Diagramas Clave</w:t>
       </w:r>
       <w:r>
@@ -1934,18 +1827,9 @@
     </w:p>
     <w:p>
       <w:pPr>
-        <w:rPr>
-          <w:b/>
-          <w:bCs/>
-        </w:rPr>
-      </w:pPr>
-    </w:p>
-    <w:p>
-      <w:pPr>
         <w:pStyle w:val="Ttulo3"/>
       </w:pPr>
       <w:r>
-        <w:lastRenderedPageBreak/>
         <w:t>3.1 Diagramas Estructurales (Vista Estática)</w:t>
       </w:r>
     </w:p>
@@ -4056,42 +3940,15 @@
       </w:r>
     </w:p>
     <w:p>
-      <w:pPr>
-        <w:pStyle w:val="Ttulo3"/>
-        <w:rPr>
-          <w:rFonts w:cstheme="minorHAnsi"/>
-          <w:color w:val="000000" w:themeColor="text1"/>
-          <w:sz w:val="22"/>
-          <w:szCs w:val="22"/>
-        </w:rPr>
-      </w:pPr>
-      <w:r>
-        <w:rPr>
-          <w:rFonts w:cstheme="minorHAnsi"/>
-          <w:color w:val="000000" w:themeColor="text1"/>
-          <w:sz w:val="22"/>
-          <w:szCs w:val="22"/>
-        </w:rPr>
+      <w:r>
         <w:t xml:space="preserve">Esta sección explica cómo </w:t>
       </w:r>
       <w:proofErr w:type="spellStart"/>
       <w:r>
-        <w:rPr>
-          <w:rFonts w:cstheme="minorHAnsi"/>
-          <w:color w:val="000000" w:themeColor="text1"/>
-          <w:sz w:val="22"/>
-          <w:szCs w:val="22"/>
-        </w:rPr>
         <w:t>TaskFlow</w:t>
       </w:r>
       <w:proofErr w:type="spellEnd"/>
       <w:r>
-        <w:rPr>
-          <w:rFonts w:cstheme="minorHAnsi"/>
-          <w:color w:val="000000" w:themeColor="text1"/>
-          <w:sz w:val="22"/>
-          <w:szCs w:val="22"/>
-        </w:rPr>
         <w:t xml:space="preserve"> se despliega en un entorno de producción y qué procedimientos se deben seguir para su mantenimiento. Se abordan aspectos como los pasos necesarios para instalar el software en un servidor, cómo gestionar errores, dónde localizar registros y cómo proceder ante futuras actualizaciones del sistema. </w:t>
       </w:r>
     </w:p>
@@ -4128,160 +3985,58 @@
       </w:r>
     </w:p>
     <w:p>
-      <w:pPr>
-        <w:pStyle w:val="Ttulo3"/>
-        <w:rPr>
-          <w:rFonts w:cstheme="minorHAnsi"/>
-          <w:color w:val="000000" w:themeColor="text1"/>
-          <w:sz w:val="22"/>
-          <w:szCs w:val="22"/>
-        </w:rPr>
-      </w:pPr>
-      <w:r>
-        <w:rPr>
-          <w:rFonts w:cstheme="minorHAnsi"/>
-          <w:color w:val="000000" w:themeColor="text1"/>
-          <w:sz w:val="22"/>
-          <w:szCs w:val="22"/>
-        </w:rPr>
+      <w:r>
         <w:t xml:space="preserve">El despliegue de </w:t>
       </w:r>
       <w:proofErr w:type="spellStart"/>
       <w:r>
-        <w:rPr>
-          <w:rFonts w:cstheme="minorHAnsi"/>
-          <w:color w:val="000000" w:themeColor="text1"/>
-          <w:sz w:val="22"/>
-          <w:szCs w:val="22"/>
-        </w:rPr>
         <w:t>TaskFlow</w:t>
       </w:r>
       <w:proofErr w:type="spellEnd"/>
       <w:r>
-        <w:rPr>
-          <w:rFonts w:cstheme="minorHAnsi"/>
-          <w:color w:val="000000" w:themeColor="text1"/>
-          <w:sz w:val="22"/>
-          <w:szCs w:val="22"/>
-        </w:rPr>
         <w:t xml:space="preserve"> puede realizarse de forma manual o mediante Docker. En un despliegue manual, el proceso comienza transfiriendo los archivos del proyecto a un servidor con Node.js instalado. Una vez dentro del servidor, se deben instalar las dependencias del </w:t>
       </w:r>
       <w:proofErr w:type="spellStart"/>
       <w:r>
-        <w:rPr>
-          <w:rFonts w:cstheme="minorHAnsi"/>
-          <w:color w:val="000000" w:themeColor="text1"/>
-          <w:sz w:val="22"/>
-          <w:szCs w:val="22"/>
-        </w:rPr>
         <w:t>backend</w:t>
       </w:r>
       <w:proofErr w:type="spellEnd"/>
       <w:r>
-        <w:rPr>
-          <w:rFonts w:cstheme="minorHAnsi"/>
-          <w:color w:val="000000" w:themeColor="text1"/>
-          <w:sz w:val="22"/>
-          <w:szCs w:val="22"/>
-        </w:rPr>
         <w:t xml:space="preserve"> ejecutando el gestor de paquetes y preparar el archivo de entorno que contiene el puerto y cualquier otra configuración necesaria. Posteriormente, se inicia el servidor en segundo plano utilizando herramientas como PM2, o bien mediante la ejecución directa del entorno de producción. A </w:t>
       </w:r>
       <w:r>
-        <w:rPr>
-          <w:rFonts w:cstheme="minorHAnsi"/>
-          <w:color w:val="000000" w:themeColor="text1"/>
-          <w:sz w:val="22"/>
-          <w:szCs w:val="22"/>
-        </w:rPr>
         <w:t>continuación,</w:t>
       </w:r>
       <w:r>
-        <w:rPr>
-          <w:rFonts w:cstheme="minorHAnsi"/>
-          <w:color w:val="000000" w:themeColor="text1"/>
-          <w:sz w:val="22"/>
-          <w:szCs w:val="22"/>
-        </w:rPr>
         <w:t xml:space="preserve"> se despliega el </w:t>
       </w:r>
       <w:proofErr w:type="spellStart"/>
       <w:r>
-        <w:rPr>
-          <w:rFonts w:cstheme="minorHAnsi"/>
-          <w:color w:val="000000" w:themeColor="text1"/>
-          <w:sz w:val="22"/>
-          <w:szCs w:val="22"/>
-        </w:rPr>
         <w:t>frontend</w:t>
       </w:r>
       <w:proofErr w:type="spellEnd"/>
       <w:r>
-        <w:rPr>
-          <w:rFonts w:cstheme="minorHAnsi"/>
-          <w:color w:val="000000" w:themeColor="text1"/>
-          <w:sz w:val="22"/>
-          <w:szCs w:val="22"/>
-        </w:rPr>
         <w:t>, que puede servir archivos estáticos mediante un servidor dedicado o utilizar entornos de hosting convencionales.</w:t>
       </w:r>
     </w:p>
     <w:p>
-      <w:pPr>
-        <w:pStyle w:val="Ttulo3"/>
-        <w:rPr>
-          <w:rFonts w:cstheme="minorHAnsi"/>
-          <w:color w:val="000000" w:themeColor="text1"/>
-          <w:sz w:val="22"/>
-          <w:szCs w:val="22"/>
-        </w:rPr>
-      </w:pPr>
-      <w:r>
-        <w:rPr>
-          <w:rFonts w:cstheme="minorHAnsi"/>
-          <w:color w:val="000000" w:themeColor="text1"/>
-          <w:sz w:val="22"/>
-          <w:szCs w:val="22"/>
-        </w:rPr>
+      <w:r>
         <w:t xml:space="preserve">El proyecto también incluye un archivo de composición para Docker, lo que permite generar contenedores independientes para el </w:t>
       </w:r>
       <w:proofErr w:type="spellStart"/>
       <w:r>
-        <w:rPr>
-          <w:rFonts w:cstheme="minorHAnsi"/>
-          <w:color w:val="000000" w:themeColor="text1"/>
-          <w:sz w:val="22"/>
-          <w:szCs w:val="22"/>
-        </w:rPr>
         <w:t>backend</w:t>
       </w:r>
       <w:proofErr w:type="spellEnd"/>
       <w:r>
-        <w:rPr>
-          <w:rFonts w:cstheme="minorHAnsi"/>
-          <w:color w:val="000000" w:themeColor="text1"/>
-          <w:sz w:val="22"/>
-          <w:szCs w:val="22"/>
-        </w:rPr>
         <w:t xml:space="preserve"> y el </w:t>
       </w:r>
       <w:proofErr w:type="spellStart"/>
       <w:r>
-        <w:rPr>
-          <w:rFonts w:cstheme="minorHAnsi"/>
-          <w:color w:val="000000" w:themeColor="text1"/>
-          <w:sz w:val="22"/>
-          <w:szCs w:val="22"/>
-        </w:rPr>
         <w:t>frontend</w:t>
       </w:r>
       <w:proofErr w:type="spellEnd"/>
       <w:r>
-        <w:rPr>
-          <w:rFonts w:cstheme="minorHAnsi"/>
-          <w:color w:val="000000" w:themeColor="text1"/>
-          <w:sz w:val="22"/>
-          <w:szCs w:val="22"/>
-        </w:rPr>
         <w:t>. Esta opción facilita la replicación del entorno de desarrollo en diferentes infraestructuras y garantiza que el sistema se ejecute de manera idéntica independientemente del servidor utilizado. Una vez que Docker reconstruye las imágenes, los contenedores pueden iniciarse y el servicio queda operativo.</w:t>
       </w:r>
     </w:p>

</xml_diff>

<commit_message>
perfeccionamiento de la Documentacion TaskFlow(IngSoftware).docx
</commit_message>
<xml_diff>
--- a/Documentacion TaskFlow(IngSoftware).docx
+++ b/Documentacion TaskFlow(IngSoftware).docx
@@ -17,7 +17,6 @@
         </w:rPr>
         <w:t xml:space="preserve">Documentación </w:t>
       </w:r>
-      <w:proofErr w:type="spellStart"/>
       <w:r>
         <w:rPr>
           <w:sz w:val="56"/>
@@ -25,13 +24,11 @@
         </w:rPr>
         <w:t>TaskFlow</w:t>
       </w:r>
-      <w:proofErr w:type="spellEnd"/>
     </w:p>
     <w:p>
       <w:r>
         <w:t>Bienvenido a la documentación oficial de </w:t>
       </w:r>
-      <w:proofErr w:type="spellStart"/>
       <w:r>
         <w:rPr>
           <w:b/>
@@ -39,22 +36,13 @@
         </w:rPr>
         <w:t>TaskFlow</w:t>
       </w:r>
-      <w:proofErr w:type="spellEnd"/>
       <w:r>
         <w:t>, un gestor web inteligente de tareas y flujo de trabajo diseñado para equipos pequeños. Nuestro lema es: "Organiza tu trabajo, visualiza tu progreso".</w:t>
       </w:r>
     </w:p>
     <w:p>
       <w:r>
-        <w:t xml:space="preserve">Este documento sirve como una guía central para desarrolladores, administradores de sistemas y futuros colaboradores del proyecto. Aquí encontrarás información detallada sobre la arquitectura del sistema, las funcionalidades clave, las guías de configuración y las decisiones de diseño que dan forma a </w:t>
-      </w:r>
-      <w:proofErr w:type="spellStart"/>
-      <w:r>
-        <w:t>TaskFlow</w:t>
-      </w:r>
-      <w:proofErr w:type="spellEnd"/>
-      <w:r>
-        <w:t>.</w:t>
+        <w:t>Este documento sirve como una guía central para desarrolladores, administradores de sistemas y futuros colaboradores del proyecto. Aquí encontrarás información detallada sobre la arquitectura del sistema, las funcionalidades clave, las guías de configuración y las decisiones de diseño que dan forma a TaskFlow.</w:t>
       </w:r>
     </w:p>
     <w:p>
@@ -96,21 +84,8 @@
     </w:p>
     <w:p>
       <w:r>
-        <w:t xml:space="preserve">Esta sección establece las bases del proyecto </w:t>
-      </w:r>
-      <w:proofErr w:type="spellStart"/>
-      <w:r>
-        <w:t>TaskFlow</w:t>
-      </w:r>
-      <w:proofErr w:type="spellEnd"/>
-      <w:r>
-        <w:t xml:space="preserve">, describiendo su propósito, visión, alcance y la terminología clave utilizada a lo largo del </w:t>
-      </w:r>
-      <w:proofErr w:type="spellStart"/>
-      <w:r>
-        <w:t>documen</w:t>
-      </w:r>
-      <w:proofErr w:type="spellEnd"/>
+        <w:t>Esta sección establece las bases del proyecto TaskFlow, describiendo su propósito, visión, alcance y la terminología clave utilizada a lo largo del documen</w:t>
+      </w:r>
     </w:p>
     <w:p>
       <w:pPr>
@@ -130,7 +105,6 @@
       <w:r>
         <w:t>El presente documento tiene como finalidad principal servir como una guía técnica y funcional completa para el sistema </w:t>
       </w:r>
-      <w:proofErr w:type="spellStart"/>
       <w:r>
         <w:rPr>
           <w:b/>
@@ -138,7 +112,6 @@
         </w:rPr>
         <w:t>TaskFlow</w:t>
       </w:r>
-      <w:proofErr w:type="spellEnd"/>
       <w:r>
         <w:t xml:space="preserve">. Su objetivo es detallar la arquitectura, el diseño, la implementación y las pautas de mantenimiento del software. </w:t>
       </w:r>
@@ -159,35 +132,7 @@
         <w:rPr>
           <w:color w:val="787800"/>
         </w:rPr>
-        <w:t>1.2 Propósito del Sistema (</w:t>
-      </w:r>
-      <w:proofErr w:type="spellStart"/>
-      <w:r>
-        <w:rPr>
-          <w:color w:val="787800"/>
-        </w:rPr>
-        <w:t>Product</w:t>
-      </w:r>
-      <w:proofErr w:type="spellEnd"/>
-      <w:r>
-        <w:rPr>
-          <w:color w:val="787800"/>
-        </w:rPr>
-        <w:t xml:space="preserve"> </w:t>
-      </w:r>
-      <w:proofErr w:type="spellStart"/>
-      <w:r>
-        <w:rPr>
-          <w:color w:val="787800"/>
-        </w:rPr>
-        <w:t>Vision</w:t>
-      </w:r>
-      <w:proofErr w:type="spellEnd"/>
-      <w:r>
-        <w:rPr>
-          <w:color w:val="787800"/>
-        </w:rPr>
-        <w:t>):</w:t>
+        <w:t>1.2 Propósito del Sistema (Product Vision):</w:t>
       </w:r>
     </w:p>
     <w:p>
@@ -197,35 +142,18 @@
           <w:numId w:val="1"/>
         </w:numPr>
       </w:pPr>
-      <w:proofErr w:type="gramStart"/>
       <w:r>
         <w:rPr>
           <w:b/>
           <w:bCs/>
         </w:rPr>
-        <w:t>Problema a Resolver</w:t>
-      </w:r>
-      <w:proofErr w:type="gramEnd"/>
-      <w:r>
-        <w:rPr>
-          <w:b/>
-          <w:bCs/>
-        </w:rPr>
-        <w:t>:</w:t>
+        <w:t>Problema a Resolver:</w:t>
       </w:r>
       <w:r>
         <w:t xml:space="preserve"> </w:t>
       </w:r>
       <w:r>
-        <w:t xml:space="preserve">En la actualidad, los equipos pequeños a menudo luchan con la desorganización, la falta de visibilidad sobre el progreso del trabajo y la comunicación ineficiente. El uso de herramientas dispersas como hojas de cálculo, correos electrónicos y documentos de texto para la gestión de proyectos conduce a la pérdida de información, falta de seguimiento y una visión fragmentada del estado de las tareas. </w:t>
-      </w:r>
-      <w:proofErr w:type="spellStart"/>
-      <w:r>
-        <w:t>TaskFlow</w:t>
-      </w:r>
-      <w:proofErr w:type="spellEnd"/>
-      <w:r>
-        <w:t xml:space="preserve"> aborda este problema centralizando la gestión de proyectos y tareas en una única plataforma intuitiva.</w:t>
+        <w:t>En la actualidad, los equipos pequeños a menudo luchan con la desorganización, la falta de visibilidad sobre el progreso del trabajo y la comunicación ineficiente. El uso de herramientas dispersas como hojas de cálculo, correos electrónicos y documentos de texto para la gestión de proyectos conduce a la pérdida de información, falta de seguimiento y una visión fragmentada del estado de las tareas. TaskFlow aborda este problema centralizando la gestión de proyectos y tareas en una única plataforma intuitiva.</w:t>
       </w:r>
     </w:p>
     <w:p>
@@ -321,6 +249,12 @@
     <w:p>
       <w:pPr>
         <w:pStyle w:val="Prrafodelista"/>
+        <w:ind w:left="1440"/>
+      </w:pPr>
+    </w:p>
+    <w:p>
+      <w:pPr>
+        <w:pStyle w:val="Prrafodelista"/>
         <w:numPr>
           <w:ilvl w:val="0"/>
           <w:numId w:val="16"/>
@@ -331,6 +265,7 @@
           <w:b/>
           <w:bCs/>
         </w:rPr>
+        <w:lastRenderedPageBreak/>
         <w:t>Público Objetivo</w:t>
       </w:r>
       <w:r>
@@ -414,7 +349,6 @@
         <w:rPr>
           <w:u w:val="single"/>
         </w:rPr>
-        <w:lastRenderedPageBreak/>
         <w:t>Desarrolladores</w:t>
       </w:r>
       <w:r>
@@ -439,21 +373,7 @@
         <w:rPr>
           <w:color w:val="787800"/>
         </w:rPr>
-        <w:t>1.3 Alcance (</w:t>
-      </w:r>
-      <w:proofErr w:type="spellStart"/>
-      <w:r>
-        <w:rPr>
-          <w:color w:val="787800"/>
-        </w:rPr>
-        <w:t>Scope</w:t>
-      </w:r>
-      <w:proofErr w:type="spellEnd"/>
-      <w:r>
-        <w:rPr>
-          <w:color w:val="787800"/>
-        </w:rPr>
-        <w:t>):</w:t>
+        <w:t>1.3 Alcance (Scope):</w:t>
       </w:r>
     </w:p>
     <w:p>
@@ -471,21 +391,7 @@
         <w:rPr>
           <w:u w:val="single"/>
         </w:rPr>
-        <w:t>Funcionalidades Incluidas (In-</w:t>
-      </w:r>
-      <w:proofErr w:type="spellStart"/>
-      <w:r>
-        <w:rPr>
-          <w:u w:val="single"/>
-        </w:rPr>
-        <w:t>Scope</w:t>
-      </w:r>
-      <w:proofErr w:type="spellEnd"/>
-      <w:r>
-        <w:rPr>
-          <w:u w:val="single"/>
-        </w:rPr>
-        <w:t>):</w:t>
+        <w:t>Funcionalidades Incluidas (In-Scope):</w:t>
       </w:r>
     </w:p>
     <w:p>
@@ -650,15 +556,7 @@
         </w:numPr>
       </w:pPr>
       <w:r>
-        <w:t>Panel personal con métricas clave (</w:t>
-      </w:r>
-      <w:proofErr w:type="spellStart"/>
-      <w:r>
-        <w:t>nº</w:t>
-      </w:r>
-      <w:proofErr w:type="spellEnd"/>
-      <w:r>
-        <w:t xml:space="preserve"> de proyectos, tareas abiertas).</w:t>
+        <w:t>Panel personal con métricas clave (n de proyectos, tareas abiertas).</w:t>
       </w:r>
     </w:p>
     <w:p>
@@ -693,21 +591,7 @@
         <w:rPr>
           <w:u w:val="single"/>
         </w:rPr>
-        <w:t>Funcionalidades No Incluidas (</w:t>
-      </w:r>
-      <w:proofErr w:type="spellStart"/>
-      <w:r>
-        <w:rPr>
-          <w:u w:val="single"/>
-        </w:rPr>
-        <w:t>Out-of-Scope</w:t>
-      </w:r>
-      <w:proofErr w:type="spellEnd"/>
-      <w:r>
-        <w:rPr>
-          <w:u w:val="single"/>
-        </w:rPr>
-        <w:t>):</w:t>
+        <w:t>Funcionalidades No Incluidas (Out-of-Scope):</w:t>
       </w:r>
     </w:p>
     <w:p>
@@ -751,6 +635,7 @@
         </w:numPr>
       </w:pPr>
       <w:r>
+        <w:lastRenderedPageBreak/>
         <w:t>Chat o sistema de mensajería interna.</w:t>
       </w:r>
     </w:p>
@@ -784,16 +669,7 @@
         </w:numPr>
       </w:pPr>
       <w:r>
-        <w:lastRenderedPageBreak/>
-        <w:t>Funcionalidades de e-</w:t>
-      </w:r>
-      <w:proofErr w:type="spellStart"/>
-      <w:r>
-        <w:t>commerce</w:t>
-      </w:r>
-      <w:proofErr w:type="spellEnd"/>
-      <w:r>
-        <w:t xml:space="preserve"> como "Catálogo de Productos" o "Seguimiento de Pedidos" que aparecen en algunas vistas (</w:t>
+        <w:t>Funcionalidades de e-commerce como "Catálogo de Productos" o "Seguimiento de Pedidos" que aparecen en algunas vistas (</w:t>
       </w:r>
       <w:hyperlink r:id="rId8" w:tooltip="/workspaces/ProyectoSoftware_IS/frontend/public/html/index.html" w:history="1">
         <w:r>
@@ -815,15 +691,7 @@
         </w:r>
       </w:hyperlink>
       <w:r>
-        <w:t>), ya que no se alinean con el propósito central de "</w:t>
-      </w:r>
-      <w:proofErr w:type="spellStart"/>
-      <w:r>
-        <w:t>TaskFlow</w:t>
-      </w:r>
-      <w:proofErr w:type="spellEnd"/>
-      <w:r>
-        <w:t>" descrito en el </w:t>
+        <w:t>), ya que no se alinean con el propósito central de "TaskFlow" descrito en el </w:t>
       </w:r>
       <w:hyperlink r:id="rId10" w:tooltip="/workspaces/ProyectoSoftware_IS/README.md" w:history="1">
         <w:r>
@@ -863,76 +731,10 @@
         <w:rPr>
           <w:u w:val="single"/>
         </w:rPr>
-        <w:t>API (</w:t>
-      </w:r>
-      <w:proofErr w:type="spellStart"/>
-      <w:r>
-        <w:rPr>
-          <w:u w:val="single"/>
-        </w:rPr>
-        <w:t>Application</w:t>
-      </w:r>
-      <w:proofErr w:type="spellEnd"/>
-      <w:r>
-        <w:rPr>
-          <w:u w:val="single"/>
-        </w:rPr>
-        <w:t xml:space="preserve"> </w:t>
-      </w:r>
-      <w:proofErr w:type="spellStart"/>
-      <w:r>
-        <w:rPr>
-          <w:u w:val="single"/>
-        </w:rPr>
-        <w:t>Programming</w:t>
-      </w:r>
-      <w:proofErr w:type="spellEnd"/>
-      <w:r>
-        <w:rPr>
-          <w:u w:val="single"/>
-        </w:rPr>
-        <w:t xml:space="preserve"> </w:t>
-      </w:r>
-      <w:proofErr w:type="gramStart"/>
-      <w:r>
-        <w:rPr>
-          <w:u w:val="single"/>
-        </w:rPr>
-        <w:t>Interface</w:t>
-      </w:r>
-      <w:proofErr w:type="gramEnd"/>
-      <w:r>
-        <w:rPr>
-          <w:u w:val="single"/>
-        </w:rPr>
-        <w:t>):</w:t>
-      </w:r>
-      <w:r>
-        <w:t xml:space="preserve"> Interfaz de Programación de Aplicaciones. Es el conjunto de </w:t>
-      </w:r>
-      <w:proofErr w:type="spellStart"/>
-      <w:r>
-        <w:t>endpoints</w:t>
-      </w:r>
-      <w:proofErr w:type="spellEnd"/>
-      <w:r>
-        <w:t xml:space="preserve"> que el </w:t>
-      </w:r>
-      <w:proofErr w:type="spellStart"/>
-      <w:r>
-        <w:t>backend</w:t>
-      </w:r>
-      <w:proofErr w:type="spellEnd"/>
-      <w:r>
-        <w:t xml:space="preserve"> expone para que el </w:t>
-      </w:r>
-      <w:proofErr w:type="spellStart"/>
-      <w:r>
-        <w:t>frontend</w:t>
-      </w:r>
-      <w:proofErr w:type="spellEnd"/>
-      <w:r>
-        <w:t xml:space="preserve"> pueda interactuar con los datos.</w:t>
+        <w:t>API (Application Programming Interface):</w:t>
+      </w:r>
+      <w:r>
+        <w:t> Interfaz de Programación de Aplicaciones. Es el conjunto de endpoints que el backend expone para que el frontend pueda interactuar con los datos.</w:t>
       </w:r>
     </w:p>
     <w:p>
@@ -942,14 +744,12 @@
           <w:numId w:val="20"/>
         </w:numPr>
       </w:pPr>
-      <w:proofErr w:type="spellStart"/>
       <w:r>
         <w:rPr>
           <w:u w:val="single"/>
         </w:rPr>
         <w:t>Backend</w:t>
       </w:r>
-      <w:proofErr w:type="spellEnd"/>
       <w:r>
         <w:t>: La parte del sistema que se ejecuta en el servidor. Es responsable de la lógica de negocio, el acceso a la base de datos y la seguridad.</w:t>
       </w:r>
@@ -968,39 +768,7 @@
         <w:t>CRUD</w:t>
       </w:r>
       <w:r>
-        <w:t>: Acrónimo de </w:t>
-      </w:r>
-      <w:proofErr w:type="spellStart"/>
-      <w:r>
-        <w:t>Create</w:t>
-      </w:r>
-      <w:proofErr w:type="spellEnd"/>
-      <w:r>
-        <w:t xml:space="preserve"> (Crear), </w:t>
-      </w:r>
-      <w:proofErr w:type="spellStart"/>
-      <w:r>
-        <w:t>Read</w:t>
-      </w:r>
-      <w:proofErr w:type="spellEnd"/>
-      <w:r>
-        <w:t xml:space="preserve"> (Leer), </w:t>
-      </w:r>
-      <w:proofErr w:type="spellStart"/>
-      <w:r>
-        <w:t>Update</w:t>
-      </w:r>
-      <w:proofErr w:type="spellEnd"/>
-      <w:r>
-        <w:t xml:space="preserve"> (Actualizar) y </w:t>
-      </w:r>
-      <w:proofErr w:type="spellStart"/>
-      <w:r>
-        <w:t>Delete</w:t>
-      </w:r>
-      <w:proofErr w:type="spellEnd"/>
-      <w:r>
-        <w:t xml:space="preserve"> (Borrar), las operaciones básicas en la gestión de datos.</w:t>
+        <w:t>: Acrónimo de Create (Crear), Read (Leer), Update (Actualizar) y Delete (Borrar), las operaciones básicas en la gestión de datos.</w:t>
       </w:r>
     </w:p>
     <w:p>
@@ -1010,30 +778,14 @@
           <w:numId w:val="20"/>
         </w:numPr>
       </w:pPr>
-      <w:proofErr w:type="spellStart"/>
       <w:r>
         <w:rPr>
           <w:u w:val="single"/>
         </w:rPr>
-        <w:t>Endpoint</w:t>
-      </w:r>
-      <w:proofErr w:type="spellEnd"/>
-      <w:r>
-        <w:rPr>
-          <w:u w:val="single"/>
-        </w:rPr>
-        <w:t>:</w:t>
-      </w:r>
-      <w:r>
-        <w:t> Una URL específica en la API a la que se pueden realizar peticiones (ej. /api/</w:t>
-      </w:r>
-      <w:proofErr w:type="spellStart"/>
-      <w:r>
-        <w:t>tasks</w:t>
-      </w:r>
-      <w:proofErr w:type="spellEnd"/>
-      <w:r>
-        <w:t>).</w:t>
+        <w:t>Endpoint:</w:t>
+      </w:r>
+      <w:r>
+        <w:t> Una URL específica en la API a la que se pueden realizar peticiones (ej. /api/tasks).</w:t>
       </w:r>
     </w:p>
     <w:p>
@@ -1043,19 +795,11 @@
           <w:numId w:val="20"/>
         </w:numPr>
       </w:pPr>
-      <w:proofErr w:type="spellStart"/>
       <w:r>
         <w:rPr>
           <w:u w:val="single"/>
         </w:rPr>
-        <w:t>Frontend</w:t>
-      </w:r>
-      <w:proofErr w:type="spellEnd"/>
-      <w:r>
-        <w:rPr>
-          <w:u w:val="single"/>
-        </w:rPr>
-        <w:t>:</w:t>
+        <w:t>Frontend:</w:t>
       </w:r>
       <w:r>
         <w:t> La parte del sistema con la que el usuario interactúa directamente (la interfaz web).</w:t>
@@ -1075,15 +819,7 @@
         <w:t>Kanban:</w:t>
       </w:r>
       <w:r>
-        <w:t xml:space="preserve"> Metodología visual para gestionar el flujo de trabajo. En </w:t>
-      </w:r>
-      <w:proofErr w:type="spellStart"/>
-      <w:r>
-        <w:t>TaskFlow</w:t>
-      </w:r>
-      <w:proofErr w:type="spellEnd"/>
-      <w:r>
-        <w:t>, se refiere al tablero donde las tareas se mueven a través de columnas que representan su estado.</w:t>
+        <w:t> Metodología visual para gestionar el flujo de trabajo. En TaskFlow, se refiere al tablero donde las tareas se mueven a través de columnas que representan su estado.</w:t>
       </w:r>
     </w:p>
     <w:p>
@@ -1114,35 +850,7 @@
         <w:rPr>
           <w:u w:val="single"/>
         </w:rPr>
-        <w:t>UI (</w:t>
-      </w:r>
-      <w:proofErr w:type="spellStart"/>
-      <w:r>
-        <w:rPr>
-          <w:u w:val="single"/>
-        </w:rPr>
-        <w:t>User</w:t>
-      </w:r>
-      <w:proofErr w:type="spellEnd"/>
-      <w:r>
-        <w:rPr>
-          <w:u w:val="single"/>
-        </w:rPr>
-        <w:t xml:space="preserve"> </w:t>
-      </w:r>
-      <w:proofErr w:type="gramStart"/>
-      <w:r>
-        <w:rPr>
-          <w:u w:val="single"/>
-        </w:rPr>
-        <w:t>Interface</w:t>
-      </w:r>
-      <w:proofErr w:type="gramEnd"/>
-      <w:r>
-        <w:rPr>
-          <w:u w:val="single"/>
-        </w:rPr>
-        <w:t>):</w:t>
+        <w:t>UI (User Interface):</w:t>
       </w:r>
       <w:r>
         <w:t> Interfaz de Usuario.</w:t>
@@ -1159,35 +867,7 @@
         <w:rPr>
           <w:u w:val="single"/>
         </w:rPr>
-        <w:t>UX (</w:t>
-      </w:r>
-      <w:proofErr w:type="spellStart"/>
-      <w:r>
-        <w:rPr>
-          <w:u w:val="single"/>
-        </w:rPr>
-        <w:t>User</w:t>
-      </w:r>
-      <w:proofErr w:type="spellEnd"/>
-      <w:r>
-        <w:rPr>
-          <w:u w:val="single"/>
-        </w:rPr>
-        <w:t xml:space="preserve"> </w:t>
-      </w:r>
-      <w:proofErr w:type="spellStart"/>
-      <w:r>
-        <w:rPr>
-          <w:u w:val="single"/>
-        </w:rPr>
-        <w:t>Experience</w:t>
-      </w:r>
-      <w:proofErr w:type="spellEnd"/>
-      <w:r>
-        <w:rPr>
-          <w:u w:val="single"/>
-        </w:rPr>
-        <w:t>):</w:t>
+        <w:t>UX (User Experience):</w:t>
       </w:r>
       <w:r>
         <w:t> Experiencia de Usuario.</w:t>
@@ -1199,22 +879,13 @@
         <w:pStyle w:val="Ttulo2"/>
       </w:pPr>
       <w:r>
-        <w:t>2. Requisitos (</w:t>
-      </w:r>
-      <w:proofErr w:type="spellStart"/>
-      <w:r>
-        <w:t>Requirements</w:t>
-      </w:r>
-      <w:proofErr w:type="spellEnd"/>
-      <w:r>
-        <w:t>)</w:t>
+        <w:t>2. Requisitos (Requirements)</w:t>
       </w:r>
     </w:p>
     <w:p>
       <w:r>
         <w:t>Esta sección detalla los requisitos funcionales y no funcionales del sistema </w:t>
       </w:r>
-      <w:proofErr w:type="spellStart"/>
       <w:r>
         <w:rPr>
           <w:b/>
@@ -1222,7 +893,6 @@
         </w:rPr>
         <w:t>TaskFlow</w:t>
       </w:r>
-      <w:proofErr w:type="spellEnd"/>
       <w:r>
         <w:t>. Define las capacidades que debe ofrecer a los usuarios y los criterios de calidad que debe cumplir para ser considerado un producto exitoso.</w:t>
       </w:r>
@@ -1279,6 +949,7 @@
         </w:numPr>
       </w:pPr>
       <w:r>
+        <w:lastRenderedPageBreak/>
         <w:t>Como un usuario nuevo, quiero poder registrarme en la plataforma proporcionando un nombre de usuario, correo y contraseña, para poder acceder al sistema.</w:t>
       </w:r>
     </w:p>
@@ -1301,7 +972,6 @@
         </w:numPr>
       </w:pPr>
       <w:r>
-        <w:lastRenderedPageBreak/>
         <w:t>Como un usuario autenticado, quiero poder cerrar mi sesión, para proteger mi cuenta en un dispositivo compartido.</w:t>
       </w:r>
     </w:p>
@@ -1517,6 +1187,7 @@
         </w:numPr>
       </w:pPr>
       <w:r>
+        <w:lastRenderedPageBreak/>
         <w:t>RNF</w:t>
       </w:r>
       <w:r>
@@ -1540,7 +1211,6 @@
         </w:numPr>
       </w:pPr>
       <w:r>
-        <w:lastRenderedPageBreak/>
         <w:t>RNF</w:t>
       </w:r>
       <w:r>
@@ -1581,15 +1251,7 @@
         <w:t xml:space="preserve"> </w:t>
       </w:r>
       <w:r>
-        <w:t>4: Todas las contraseñas de los usuarios deben ser almacenadas en la base de datos de forma cifrada (</w:t>
-      </w:r>
-      <w:proofErr w:type="spellStart"/>
-      <w:r>
-        <w:t>hashed</w:t>
-      </w:r>
-      <w:proofErr w:type="spellEnd"/>
-      <w:r>
-        <w:t>) utilizando un algoritmo robusto.</w:t>
+        <w:t>4: Todas las contraseñas de los usuarios deben ser almacenadas en la base de datos de forma cifrada (hashed) utilizando un algoritmo robusto.</w:t>
       </w:r>
     </w:p>
     <w:p>
@@ -1606,15 +1268,7 @@
         <w:t xml:space="preserve"> </w:t>
       </w:r>
       <w:r>
-        <w:t xml:space="preserve">5: El acceso a cualquier funcionalidad, a excepción de las páginas de inicio, </w:t>
-      </w:r>
-      <w:proofErr w:type="spellStart"/>
-      <w:r>
-        <w:t>login</w:t>
-      </w:r>
-      <w:proofErr w:type="spellEnd"/>
-      <w:r>
-        <w:t xml:space="preserve"> y registro, debe requerir autenticación previa.</w:t>
+        <w:t>5: El acceso a cualquier funcionalidad, a excepción de las páginas de inicio, login y registro, debe requerir autenticación previa.</w:t>
       </w:r>
     </w:p>
     <w:p>
@@ -1733,23 +1387,7 @@
         <w:t xml:space="preserve"> </w:t>
       </w:r>
       <w:r>
-        <w:t>10: La arquitectura del sistema estará modularizada (</w:t>
-      </w:r>
-      <w:proofErr w:type="spellStart"/>
-      <w:r>
-        <w:t>frontend</w:t>
-      </w:r>
-      <w:proofErr w:type="spellEnd"/>
-      <w:r>
-        <w:t xml:space="preserve">, </w:t>
-      </w:r>
-      <w:proofErr w:type="spellStart"/>
-      <w:r>
-        <w:t>backend</w:t>
-      </w:r>
-      <w:proofErr w:type="spellEnd"/>
-      <w:r>
-        <w:t>, base de datos), permitiendo que los componentes puedan ser actualizados o reemplazados de forma independiente.</w:t>
+        <w:t>10: La arquitectura del sistema estará modularizada (frontend, backend, base de datos), permitiendo que los componentes puedan ser actualizados o reemplazados de forma independiente.</w:t>
       </w:r>
     </w:p>
     <w:p>
@@ -1786,23 +1424,6 @@
         <w:t>11: La aplicación web debe ser compatible con las dos últimas versiones estables de los principales navegadores: Google Chrome, Mozilla Firefox y Microsoft Edge.</w:t>
       </w:r>
     </w:p>
-    <w:p>
-      <w:pPr>
-        <w:numPr>
-          <w:ilvl w:val="1"/>
-          <w:numId w:val="25"/>
-        </w:numPr>
-        <w:rPr>
-          <w:color w:val="EE0000"/>
-        </w:rPr>
-      </w:pPr>
-      <w:r>
-        <w:rPr>
-          <w:color w:val="EE0000"/>
-        </w:rPr>
-        <w:t>RNF 12: El sistema deberá poder ser desplegado utilizando Docker, facilitando su configuración en diferentes entornos de servidor.</w:t>
-      </w:r>
-    </w:p>
     <w:p/>
     <w:p/>
     <w:p/>
@@ -1837,35 +1458,7 @@
         <w:rPr>
           <w:color w:val="787800"/>
         </w:rPr>
-        <w:t>1. Diagrama de Clases (</w:t>
-      </w:r>
-      <w:proofErr w:type="spellStart"/>
-      <w:r>
-        <w:rPr>
-          <w:color w:val="787800"/>
-        </w:rPr>
-        <w:t>Class</w:t>
-      </w:r>
-      <w:proofErr w:type="spellEnd"/>
-      <w:r>
-        <w:rPr>
-          <w:color w:val="787800"/>
-        </w:rPr>
-        <w:t xml:space="preserve"> </w:t>
-      </w:r>
-      <w:proofErr w:type="spellStart"/>
-      <w:r>
-        <w:rPr>
-          <w:color w:val="787800"/>
-        </w:rPr>
-        <w:t>Diagram</w:t>
-      </w:r>
-      <w:proofErr w:type="spellEnd"/>
-      <w:r>
-        <w:rPr>
-          <w:color w:val="787800"/>
-        </w:rPr>
-        <w:t>)</w:t>
+        <w:t>1. Diagrama de Clases (Class Diagram)</w:t>
       </w:r>
     </w:p>
     <w:p>
@@ -1935,35 +1528,7 @@
           <w:color w:val="787800"/>
         </w:rPr>
         <w:lastRenderedPageBreak/>
-        <w:t>2. Diagrama de Componentes (</w:t>
-      </w:r>
-      <w:proofErr w:type="spellStart"/>
-      <w:r>
-        <w:rPr>
-          <w:color w:val="787800"/>
-        </w:rPr>
-        <w:t>Component</w:t>
-      </w:r>
-      <w:proofErr w:type="spellEnd"/>
-      <w:r>
-        <w:rPr>
-          <w:color w:val="787800"/>
-        </w:rPr>
-        <w:t xml:space="preserve"> </w:t>
-      </w:r>
-      <w:proofErr w:type="spellStart"/>
-      <w:r>
-        <w:rPr>
-          <w:color w:val="787800"/>
-        </w:rPr>
-        <w:t>Diagram</w:t>
-      </w:r>
-      <w:proofErr w:type="spellEnd"/>
-      <w:r>
-        <w:rPr>
-          <w:color w:val="787800"/>
-        </w:rPr>
-        <w:t>)</w:t>
+        <w:t>2. Diagrama de Componentes (Component Diagram)</w:t>
       </w:r>
     </w:p>
     <w:p>
@@ -2032,35 +1597,7 @@
         <w:rPr>
           <w:color w:val="787800"/>
         </w:rPr>
-        <w:t>3. Diagrama de Secuencia (</w:t>
-      </w:r>
-      <w:proofErr w:type="spellStart"/>
-      <w:r>
-        <w:rPr>
-          <w:color w:val="787800"/>
-        </w:rPr>
-        <w:t>Sequence</w:t>
-      </w:r>
-      <w:proofErr w:type="spellEnd"/>
-      <w:r>
-        <w:rPr>
-          <w:color w:val="787800"/>
-        </w:rPr>
-        <w:t xml:space="preserve"> </w:t>
-      </w:r>
-      <w:proofErr w:type="spellStart"/>
-      <w:r>
-        <w:rPr>
-          <w:color w:val="787800"/>
-        </w:rPr>
-        <w:t>Diagram</w:t>
-      </w:r>
-      <w:proofErr w:type="spellEnd"/>
-      <w:r>
-        <w:rPr>
-          <w:color w:val="787800"/>
-        </w:rPr>
-        <w:t>)</w:t>
+        <w:t>3. Diagrama de Secuencia (Sequence Diagram)</w:t>
       </w:r>
     </w:p>
     <w:p>
@@ -2266,21 +1803,7 @@
           <w:color w:val="787800"/>
         </w:rPr>
         <w:lastRenderedPageBreak/>
-        <w:t xml:space="preserve">4. Diagrama de Casos de Uso (Use Case </w:t>
-      </w:r>
-      <w:proofErr w:type="spellStart"/>
-      <w:r>
-        <w:rPr>
-          <w:color w:val="787800"/>
-        </w:rPr>
-        <w:t>Diagram</w:t>
-      </w:r>
-      <w:proofErr w:type="spellEnd"/>
-      <w:r>
-        <w:rPr>
-          <w:color w:val="787800"/>
-        </w:rPr>
-        <w:t>)</w:t>
+        <w:t>4. Diagrama de Casos de Uso (Use Case Diagram)</w:t>
       </w:r>
     </w:p>
     <w:p>
@@ -2352,35 +1875,7 @@
           <w:color w:val="787800"/>
         </w:rPr>
         <w:lastRenderedPageBreak/>
-        <w:t>5. Diagrama de Despliegue (</w:t>
-      </w:r>
-      <w:proofErr w:type="spellStart"/>
-      <w:r>
-        <w:rPr>
-          <w:color w:val="787800"/>
-        </w:rPr>
-        <w:t>Deployment</w:t>
-      </w:r>
-      <w:proofErr w:type="spellEnd"/>
-      <w:r>
-        <w:rPr>
-          <w:color w:val="787800"/>
-        </w:rPr>
-        <w:t xml:space="preserve"> </w:t>
-      </w:r>
-      <w:proofErr w:type="spellStart"/>
-      <w:r>
-        <w:rPr>
-          <w:color w:val="787800"/>
-        </w:rPr>
-        <w:t>Diagram</w:t>
-      </w:r>
-      <w:proofErr w:type="spellEnd"/>
-      <w:r>
-        <w:rPr>
-          <w:color w:val="787800"/>
-        </w:rPr>
-        <w:t>)</w:t>
+        <w:t>5. Diagrama de Despliegue (Deployment Diagram)</w:t>
       </w:r>
     </w:p>
     <w:p>
@@ -2468,79 +1963,25 @@
           <w:sz w:val="22"/>
           <w:szCs w:val="22"/>
         </w:rPr>
-        <w:t xml:space="preserve">El proyecto ha sido desarrollado utilizando un conjunto de tecnologías diseñadas para garantizar una estructura modular, un mantenimiento sencillo y una comunicación eficiente entre las distintas capas del sistema. El lenguaje principal utilizado ha sido JavaScript, tanto en el </w:t>
-      </w:r>
-      <w:proofErr w:type="spellStart"/>
-      <w:r>
+        <w:t>El proyecto ha sido desarrollado utilizando un conjunto de tecnologías diseñadas para garantizar una estructura modular, un mantenimiento sencillo y una comunicación eficiente entre las distintas capas del sistema. El lenguaje principal utilizado ha sido JavaScript, tanto en el backend como en el frontend, lo que permite un entorno de desarrollo unificado y una curva de aprendizaje coherente.</w:t>
+      </w:r>
+    </w:p>
+    <w:p>
+      <w:pPr>
+        <w:pStyle w:val="NormalWeb"/>
         <w:rPr>
           <w:rFonts w:asciiTheme="minorHAnsi" w:hAnsiTheme="minorHAnsi" w:cstheme="minorHAnsi"/>
           <w:sz w:val="22"/>
           <w:szCs w:val="22"/>
         </w:rPr>
-        <w:t>backend</w:t>
-      </w:r>
-      <w:proofErr w:type="spellEnd"/>
+      </w:pPr>
       <w:r>
         <w:rPr>
           <w:rFonts w:asciiTheme="minorHAnsi" w:hAnsiTheme="minorHAnsi" w:cstheme="minorHAnsi"/>
           <w:sz w:val="22"/>
           <w:szCs w:val="22"/>
         </w:rPr>
-        <w:t xml:space="preserve"> como en el </w:t>
-      </w:r>
-      <w:proofErr w:type="spellStart"/>
-      <w:r>
-        <w:rPr>
-          <w:rFonts w:asciiTheme="minorHAnsi" w:hAnsiTheme="minorHAnsi" w:cstheme="minorHAnsi"/>
-          <w:sz w:val="22"/>
-          <w:szCs w:val="22"/>
-        </w:rPr>
-        <w:t>frontend</w:t>
-      </w:r>
-      <w:proofErr w:type="spellEnd"/>
-      <w:r>
-        <w:rPr>
-          <w:rFonts w:asciiTheme="minorHAnsi" w:hAnsiTheme="minorHAnsi" w:cstheme="minorHAnsi"/>
-          <w:sz w:val="22"/>
-          <w:szCs w:val="22"/>
-        </w:rPr>
-        <w:t>, lo que permite un entorno de desarrollo unificado y una curva de aprendizaje coherente.</w:t>
-      </w:r>
-    </w:p>
-    <w:p>
-      <w:pPr>
-        <w:pStyle w:val="NormalWeb"/>
-        <w:rPr>
-          <w:rFonts w:asciiTheme="minorHAnsi" w:hAnsiTheme="minorHAnsi" w:cstheme="minorHAnsi"/>
-          <w:sz w:val="22"/>
-          <w:szCs w:val="22"/>
-        </w:rPr>
-      </w:pPr>
-      <w:r>
-        <w:rPr>
-          <w:rFonts w:asciiTheme="minorHAnsi" w:hAnsiTheme="minorHAnsi" w:cstheme="minorHAnsi"/>
-          <w:sz w:val="22"/>
-          <w:szCs w:val="22"/>
-        </w:rPr>
-        <w:t xml:space="preserve">En el </w:t>
-      </w:r>
-      <w:proofErr w:type="spellStart"/>
-      <w:r>
-        <w:rPr>
-          <w:rFonts w:asciiTheme="minorHAnsi" w:hAnsiTheme="minorHAnsi" w:cstheme="minorHAnsi"/>
-          <w:sz w:val="22"/>
-          <w:szCs w:val="22"/>
-        </w:rPr>
-        <w:t>backend</w:t>
-      </w:r>
-      <w:proofErr w:type="spellEnd"/>
-      <w:r>
-        <w:rPr>
-          <w:rFonts w:asciiTheme="minorHAnsi" w:hAnsiTheme="minorHAnsi" w:cstheme="minorHAnsi"/>
-          <w:sz w:val="22"/>
-          <w:szCs w:val="22"/>
-        </w:rPr>
-        <w:t xml:space="preserve"> se ha empleado Node.js como entorno de ejecución, debido a su capacidad para manejar peticiones concurrentes de manera eficiente y a su orientación a operaciones de entrada y salida no bloqueantes. </w:t>
+        <w:t xml:space="preserve">En el backend se ha empleado Node.js como entorno de ejecución, debido a su capacidad para manejar peticiones concurrentes de manera eficiente y a su orientación a operaciones de entrada y salida no bloqueantes. </w:t>
       </w:r>
     </w:p>
     <w:p>
@@ -2592,27 +2033,8 @@
           <w:sz w:val="22"/>
           <w:szCs w:val="22"/>
         </w:rPr>
-        <w:t xml:space="preserve">, un </w:t>
-      </w:r>
-      <w:proofErr w:type="spellStart"/>
-      <w:r>
-        <w:rPr>
-          <w:rFonts w:asciiTheme="minorHAnsi" w:hAnsiTheme="minorHAnsi" w:cstheme="minorHAnsi"/>
-          <w:sz w:val="22"/>
-          <w:szCs w:val="22"/>
-        </w:rPr>
-        <w:t>framework</w:t>
-      </w:r>
-      <w:proofErr w:type="spellEnd"/>
-      <w:r>
-        <w:rPr>
-          <w:rFonts w:asciiTheme="minorHAnsi" w:hAnsiTheme="minorHAnsi" w:cstheme="minorHAnsi"/>
-          <w:sz w:val="22"/>
-          <w:szCs w:val="22"/>
-        </w:rPr>
-        <w:t xml:space="preserve"> que facilita la definición de rutas, la integración de middlewares y la estructuración de la API en un modelo claro basado en controladores y modelos. La gestión de la configuración se ha realizado mediante la librería </w:t>
-      </w:r>
-      <w:proofErr w:type="spellStart"/>
+        <w:t xml:space="preserve">, un framework que facilita la definición de rutas, la integración de middlewares y la estructuración de la API en un modelo claro basado en controladores y modelos. La gestión de la configuración se ha realizado mediante la librería </w:t>
+      </w:r>
       <w:r>
         <w:rPr>
           <w:rFonts w:asciiTheme="minorHAnsi" w:hAnsiTheme="minorHAnsi" w:cstheme="minorHAnsi"/>
@@ -2622,7 +2044,6 @@
         </w:rPr>
         <w:t>dotenv</w:t>
       </w:r>
-      <w:proofErr w:type="spellEnd"/>
       <w:r>
         <w:rPr>
           <w:rFonts w:asciiTheme="minorHAnsi" w:hAnsiTheme="minorHAnsi" w:cstheme="minorHAnsi"/>
@@ -2645,117 +2066,26 @@
           <w:sz w:val="22"/>
           <w:szCs w:val="22"/>
         </w:rPr>
-        <w:t xml:space="preserve">Para permitir la comunicación entre el </w:t>
-      </w:r>
-      <w:proofErr w:type="spellStart"/>
-      <w:r>
+        <w:t>Para permitir la comunicación entre el frontend y el backend desde diferentes puertos se ha incorporado la librería CORS. La lectura y persistencia de datos se realiza mediante la librería nativa File System de Node.js, que permite gestionar archivos JSON utilizados como sistema de almacenamiento del proyecto. Esta elección facilita la evaluación, evita la necesidad de instalar una base de datos y permite trabajar con un formato ligero, estructurado y fácil de manipular.</w:t>
+      </w:r>
+    </w:p>
+    <w:p>
+      <w:pPr>
+        <w:pStyle w:val="NormalWeb"/>
         <w:rPr>
           <w:rFonts w:asciiTheme="minorHAnsi" w:hAnsiTheme="minorHAnsi" w:cstheme="minorHAnsi"/>
           <w:sz w:val="22"/>
           <w:szCs w:val="22"/>
         </w:rPr>
-        <w:t>frontend</w:t>
-      </w:r>
-      <w:proofErr w:type="spellEnd"/>
+      </w:pPr>
       <w:r>
         <w:rPr>
           <w:rFonts w:asciiTheme="minorHAnsi" w:hAnsiTheme="minorHAnsi" w:cstheme="minorHAnsi"/>
           <w:sz w:val="22"/>
           <w:szCs w:val="22"/>
         </w:rPr>
-        <w:t xml:space="preserve"> y el </w:t>
-      </w:r>
-      <w:proofErr w:type="spellStart"/>
-      <w:r>
-        <w:rPr>
-          <w:rFonts w:asciiTheme="minorHAnsi" w:hAnsiTheme="minorHAnsi" w:cstheme="minorHAnsi"/>
-          <w:sz w:val="22"/>
-          <w:szCs w:val="22"/>
-        </w:rPr>
-        <w:t>backend</w:t>
-      </w:r>
-      <w:proofErr w:type="spellEnd"/>
-      <w:r>
-        <w:rPr>
-          <w:rFonts w:asciiTheme="minorHAnsi" w:hAnsiTheme="minorHAnsi" w:cstheme="minorHAnsi"/>
-          <w:sz w:val="22"/>
-          <w:szCs w:val="22"/>
-        </w:rPr>
-        <w:t xml:space="preserve"> desde diferentes puertos se ha incorporado la librería CORS. La lectura y persistencia de datos se realiza mediante la librería nativa File </w:t>
-      </w:r>
-      <w:proofErr w:type="spellStart"/>
-      <w:r>
-        <w:rPr>
-          <w:rFonts w:asciiTheme="minorHAnsi" w:hAnsiTheme="minorHAnsi" w:cstheme="minorHAnsi"/>
-          <w:sz w:val="22"/>
-          <w:szCs w:val="22"/>
-        </w:rPr>
-        <w:t>System</w:t>
-      </w:r>
-      <w:proofErr w:type="spellEnd"/>
-      <w:r>
-        <w:rPr>
-          <w:rFonts w:asciiTheme="minorHAnsi" w:hAnsiTheme="minorHAnsi" w:cstheme="minorHAnsi"/>
-          <w:sz w:val="22"/>
-          <w:szCs w:val="22"/>
-        </w:rPr>
-        <w:t xml:space="preserve"> de Node.js, que permite gestionar archivos JSON utilizados como sistema de almacenamiento del proyecto. Esta elección facilita la evaluación, evita la necesidad de instalar una base de datos y permite trabajar con un formato ligero, estructurado y fácil de manipular.</w:t>
-      </w:r>
-    </w:p>
-    <w:p>
-      <w:pPr>
-        <w:pStyle w:val="NormalWeb"/>
-        <w:rPr>
-          <w:rFonts w:asciiTheme="minorHAnsi" w:hAnsiTheme="minorHAnsi" w:cstheme="minorHAnsi"/>
-          <w:sz w:val="22"/>
-          <w:szCs w:val="22"/>
-        </w:rPr>
-      </w:pPr>
-      <w:r>
-        <w:rPr>
-          <w:rFonts w:asciiTheme="minorHAnsi" w:hAnsiTheme="minorHAnsi" w:cstheme="minorHAnsi"/>
-          <w:sz w:val="22"/>
-          <w:szCs w:val="22"/>
-        </w:rPr>
-        <w:t xml:space="preserve">En el </w:t>
-      </w:r>
-      <w:proofErr w:type="spellStart"/>
-      <w:r>
-        <w:rPr>
-          <w:rFonts w:asciiTheme="minorHAnsi" w:hAnsiTheme="minorHAnsi" w:cstheme="minorHAnsi"/>
-          <w:sz w:val="22"/>
-          <w:szCs w:val="22"/>
-        </w:rPr>
-        <w:t>frontend</w:t>
-      </w:r>
-      <w:proofErr w:type="spellEnd"/>
-      <w:r>
-        <w:rPr>
-          <w:rFonts w:asciiTheme="minorHAnsi" w:hAnsiTheme="minorHAnsi" w:cstheme="minorHAnsi"/>
-          <w:sz w:val="22"/>
-          <w:szCs w:val="22"/>
-        </w:rPr>
-        <w:t xml:space="preserve"> se ha utilizado JavaScript moderno sin </w:t>
-      </w:r>
-      <w:proofErr w:type="spellStart"/>
-      <w:r>
-        <w:rPr>
-          <w:rFonts w:asciiTheme="minorHAnsi" w:hAnsiTheme="minorHAnsi" w:cstheme="minorHAnsi"/>
-          <w:sz w:val="22"/>
-          <w:szCs w:val="22"/>
-        </w:rPr>
-        <w:t>frameworks</w:t>
-      </w:r>
-      <w:proofErr w:type="spellEnd"/>
-      <w:r>
-        <w:rPr>
-          <w:rFonts w:asciiTheme="minorHAnsi" w:hAnsiTheme="minorHAnsi" w:cstheme="minorHAnsi"/>
-          <w:sz w:val="22"/>
-          <w:szCs w:val="22"/>
-        </w:rPr>
-        <w:t xml:space="preserve"> adicionales, lo que obliga a gestionar manualmente el </w:t>
-      </w:r>
-      <w:proofErr w:type="spellStart"/>
+        <w:t xml:space="preserve">En el frontend se ha utilizado JavaScript moderno sin frameworks adicionales, lo que obliga a gestionar manualmente el </w:t>
+      </w:r>
       <w:r>
         <w:rPr>
           <w:rFonts w:asciiTheme="minorHAnsi" w:hAnsiTheme="minorHAnsi" w:cstheme="minorHAnsi"/>
@@ -2763,9 +2093,8 @@
           <w:szCs w:val="22"/>
           <w:u w:val="single"/>
         </w:rPr>
-        <w:t>Document</w:t>
-      </w:r>
-      <w:proofErr w:type="spellEnd"/>
+        <w:t>Document Object Model</w:t>
+      </w:r>
       <w:r>
         <w:rPr>
           <w:rFonts w:asciiTheme="minorHAnsi" w:hAnsiTheme="minorHAnsi" w:cstheme="minorHAnsi"/>
@@ -2773,9 +2102,16 @@
           <w:szCs w:val="22"/>
           <w:u w:val="single"/>
         </w:rPr>
-        <w:t xml:space="preserve"> </w:t>
-      </w:r>
-      <w:proofErr w:type="spellStart"/>
+        <w:t xml:space="preserve"> (DOM)</w:t>
+      </w:r>
+      <w:r>
+        <w:rPr>
+          <w:rFonts w:asciiTheme="minorHAnsi" w:hAnsiTheme="minorHAnsi" w:cstheme="minorHAnsi"/>
+          <w:sz w:val="22"/>
+          <w:szCs w:val="22"/>
+        </w:rPr>
+        <w:t xml:space="preserve">, aportando un entendimiento profundo del funcionamiento de las interfaces web. La comunicación con el backend se realiza mediante Fetch API, que permite enviar solicitudes HTTP y actualizar la interfaz del usuario de forma dinámica. Las interfaces se han construido utilizando </w:t>
+      </w:r>
       <w:r>
         <w:rPr>
           <w:rFonts w:asciiTheme="minorHAnsi" w:hAnsiTheme="minorHAnsi" w:cstheme="minorHAnsi"/>
@@ -2783,9 +2119,16 @@
           <w:szCs w:val="22"/>
           <w:u w:val="single"/>
         </w:rPr>
-        <w:t>Object</w:t>
-      </w:r>
-      <w:proofErr w:type="spellEnd"/>
+        <w:t>HTML5</w:t>
+      </w:r>
+      <w:r>
+        <w:rPr>
+          <w:rFonts w:asciiTheme="minorHAnsi" w:hAnsiTheme="minorHAnsi" w:cstheme="minorHAnsi"/>
+          <w:sz w:val="22"/>
+          <w:szCs w:val="22"/>
+        </w:rPr>
+        <w:t xml:space="preserve"> para la estructura y </w:t>
+      </w:r>
       <w:r>
         <w:rPr>
           <w:rFonts w:asciiTheme="minorHAnsi" w:hAnsiTheme="minorHAnsi" w:cstheme="minorHAnsi"/>
@@ -2793,9 +2136,35 @@
           <w:szCs w:val="22"/>
           <w:u w:val="single"/>
         </w:rPr>
-        <w:t xml:space="preserve"> </w:t>
-      </w:r>
-      <w:proofErr w:type="spellStart"/>
+        <w:t>CSS3</w:t>
+      </w:r>
+      <w:r>
+        <w:rPr>
+          <w:rFonts w:asciiTheme="minorHAnsi" w:hAnsiTheme="minorHAnsi" w:cstheme="minorHAnsi"/>
+          <w:sz w:val="22"/>
+          <w:szCs w:val="22"/>
+        </w:rPr>
+        <w:t xml:space="preserve"> para la capa visual, organizando las hojas de estilo de manera modular según cada vista. Adicionalmente, se han creado componentes personalizados en JavaScript, como el sistema de tablero de tareas, que permite gestionar proyectos y tareas de manera dinámica mediante interacción con los endpoints del backend.</w:t>
+      </w:r>
+    </w:p>
+    <w:p>
+      <w:pPr>
+        <w:pStyle w:val="NormalWeb"/>
+        <w:rPr>
+          <w:rFonts w:asciiTheme="minorHAnsi" w:hAnsiTheme="minorHAnsi" w:cstheme="minorHAnsi"/>
+          <w:sz w:val="22"/>
+          <w:szCs w:val="22"/>
+        </w:rPr>
+      </w:pPr>
+      <w:r>
+        <w:rPr>
+          <w:rFonts w:asciiTheme="minorHAnsi" w:hAnsiTheme="minorHAnsi" w:cstheme="minorHAnsi"/>
+          <w:sz w:val="22"/>
+          <w:szCs w:val="22"/>
+        </w:rPr>
+        <w:lastRenderedPageBreak/>
+        <w:t xml:space="preserve">El sistema de almacenamiento se basa completamente en archivos </w:t>
+      </w:r>
       <w:r>
         <w:rPr>
           <w:rFonts w:asciiTheme="minorHAnsi" w:hAnsiTheme="minorHAnsi" w:cstheme="minorHAnsi"/>
@@ -2803,710 +2172,234 @@
           <w:szCs w:val="22"/>
           <w:u w:val="single"/>
         </w:rPr>
-        <w:t>Model</w:t>
-      </w:r>
-      <w:proofErr w:type="spellEnd"/>
+        <w:t>JSON</w:t>
+      </w:r>
       <w:r>
         <w:rPr>
           <w:rFonts w:asciiTheme="minorHAnsi" w:hAnsiTheme="minorHAnsi" w:cstheme="minorHAnsi"/>
           <w:sz w:val="22"/>
           <w:szCs w:val="22"/>
-          <w:u w:val="single"/>
-        </w:rPr>
-        <w:t xml:space="preserve"> (DOM)</w:t>
-      </w:r>
-      <w:r>
+        </w:rPr>
+        <w:t xml:space="preserve"> que actúan como una pseudo base de datos. Estos archivos almacenan información de usuarios, proyectos, tareas y datos generales del sistema. Cada modelo del backend se encarga de acceder, validar y actualizar estos archivos con el fin de garantizar coherencia, evitando corrupción de datos y permitiendo realizar operaciones de creación, lectura, actualización y eliminación.</w:t>
+      </w:r>
+    </w:p>
+    <w:p>
+      <w:pPr>
+        <w:pStyle w:val="Ttulo3"/>
+        <w:rPr>
+          <w:color w:val="787800"/>
+        </w:rPr>
+      </w:pPr>
+      <w:r>
+        <w:rPr>
+          <w:color w:val="787800"/>
+        </w:rPr>
+        <w:t>4.2 Entorno de Desarrollo</w:t>
+      </w:r>
+    </w:p>
+    <w:p>
+      <w:pPr>
+        <w:pStyle w:val="NormalWeb"/>
         <w:rPr>
           <w:rFonts w:asciiTheme="minorHAnsi" w:hAnsiTheme="minorHAnsi" w:cstheme="minorHAnsi"/>
           <w:sz w:val="22"/>
           <w:szCs w:val="22"/>
         </w:rPr>
-        <w:t xml:space="preserve">, aportando un entendimiento profundo del funcionamiento de las interfaces web. La comunicación con el </w:t>
-      </w:r>
-      <w:proofErr w:type="spellStart"/>
+      </w:pPr>
       <w:r>
         <w:rPr>
           <w:rFonts w:asciiTheme="minorHAnsi" w:hAnsiTheme="minorHAnsi" w:cstheme="minorHAnsi"/>
           <w:sz w:val="22"/>
           <w:szCs w:val="22"/>
         </w:rPr>
-        <w:t>backend</w:t>
-      </w:r>
-      <w:proofErr w:type="spellEnd"/>
-      <w:r>
+        <w:t>El entorno de desarrollo se ha diseñado para ser accesible, reproducible y fácilmente instalable por cualquier desarrollador. Para ejecutar el proyecto es necesario disponer de Node.js en una versión reciente, junto con el gestor de paquetes NPM. También se requiere un navegador moderno para utilizar el frontend y los archivos de configuración del entorno que permiten definir las características esenciales del backend y del frontend sin necesidad de modificar el código fuente.</w:t>
+      </w:r>
+    </w:p>
+    <w:p>
+      <w:pPr>
+        <w:pStyle w:val="NormalWeb"/>
         <w:rPr>
           <w:rFonts w:asciiTheme="minorHAnsi" w:hAnsiTheme="minorHAnsi" w:cstheme="minorHAnsi"/>
           <w:sz w:val="22"/>
           <w:szCs w:val="22"/>
         </w:rPr>
-        <w:t xml:space="preserve"> se realiza mediante </w:t>
-      </w:r>
-      <w:proofErr w:type="spellStart"/>
+      </w:pPr>
       <w:r>
         <w:rPr>
           <w:rFonts w:asciiTheme="minorHAnsi" w:hAnsiTheme="minorHAnsi" w:cstheme="minorHAnsi"/>
           <w:sz w:val="22"/>
           <w:szCs w:val="22"/>
         </w:rPr>
-        <w:t>Fetch</w:t>
-      </w:r>
-      <w:proofErr w:type="spellEnd"/>
-      <w:r>
+        <w:t>La configuración del proyecto se realiza descargando o clonando el repositorio y, posteriormente, instalando las dependencias propias del backend. Una vez instaladas, se configura el archivo de entorno donde se define el puerto del servidor y otras variables relevantes para su ejecución. Después se inicia el servidor, que queda disponible para atender solicitudes desde el frontend. El frontend requiere la instalación de sus dependencias y la creación de un archivo de entorno donde se indique la dirección del backend. Una vez configurado, es posible iniciar el servicio de desarrollo que permite visualizar las interfaces y probar todas las funcionalidades del sistema.</w:t>
+      </w:r>
+    </w:p>
+    <w:p>
+      <w:pPr>
+        <w:pStyle w:val="Ttulo3"/>
+        <w:rPr>
+          <w:rFonts w:cstheme="minorHAnsi"/>
+        </w:rPr>
+      </w:pPr>
+      <w:r>
+        <w:rPr>
+          <w:color w:val="787800"/>
+        </w:rPr>
+        <w:t>4.3 Estándares de Codificación</w:t>
+      </w:r>
+    </w:p>
+    <w:p>
+      <w:pPr>
+        <w:pStyle w:val="NormalWeb"/>
         <w:rPr>
           <w:rFonts w:asciiTheme="minorHAnsi" w:hAnsiTheme="minorHAnsi" w:cstheme="minorHAnsi"/>
           <w:sz w:val="22"/>
           <w:szCs w:val="22"/>
         </w:rPr>
-        <w:t xml:space="preserve"> API, que permite enviar solicitudes HTTP y actualizar la interfaz del usuario de forma dinámica. Las interfaces se han construido utilizando </w:t>
-      </w:r>
+      </w:pPr>
       <w:r>
         <w:rPr>
           <w:rFonts w:asciiTheme="minorHAnsi" w:hAnsiTheme="minorHAnsi" w:cstheme="minorHAnsi"/>
           <w:sz w:val="22"/>
           <w:szCs w:val="22"/>
-          <w:u w:val="single"/>
-        </w:rPr>
-        <w:t>HTML5</w:t>
-      </w:r>
-      <w:r>
+        </w:rPr>
+        <w:t>El desarrollo del proyecto sigue una serie de estándares para garantizar que todo el código sea claro, mantenible y coherente. Se han utilizado nombres de archivos en estilo camelCase, una separación estricta entre modelos, controladores y rutas, y una estructura clara que diferencia la lógica del servidor, los datos y las interfaces. Las funciones se han desarrollado siguiendo prácticas de asincronía para evitar bloqueos y mejorar el rendimiento del sistema. Las respuestas del servidor mantienen un formato uniforme, facilitando su interpretación desde el frontend.</w:t>
+      </w:r>
+    </w:p>
+    <w:p>
+      <w:pPr>
+        <w:pStyle w:val="NormalWeb"/>
         <w:rPr>
           <w:rFonts w:asciiTheme="minorHAnsi" w:hAnsiTheme="minorHAnsi" w:cstheme="minorHAnsi"/>
           <w:sz w:val="22"/>
           <w:szCs w:val="22"/>
         </w:rPr>
-        <w:t xml:space="preserve"> para la estructura y </w:t>
-      </w:r>
+      </w:pPr>
       <w:r>
         <w:rPr>
           <w:rFonts w:asciiTheme="minorHAnsi" w:hAnsiTheme="minorHAnsi" w:cstheme="minorHAnsi"/>
           <w:sz w:val="22"/>
           <w:szCs w:val="22"/>
-          <w:u w:val="single"/>
-        </w:rPr>
-        <w:t>CSS3</w:t>
-      </w:r>
-      <w:r>
+        </w:rPr>
+        <w:t>En el frontend se ha aplicado una estructura modular donde cada vista tiene su propio archivo HTML, así como su archivo CSS y scripts asociados. Esto permite mantener un orden lógico, localizar errores más rápidamente y realizar modificaciones sin afectar a otros módulos del sistema. Los componentes de JavaScript se han diseñado para ser reutilizables y para poder interactuar de forma clara con la API del backend.</w:t>
+      </w:r>
+    </w:p>
+    <w:p>
+      <w:pPr>
+        <w:pStyle w:val="NormalWeb"/>
         <w:rPr>
           <w:rFonts w:asciiTheme="minorHAnsi" w:hAnsiTheme="minorHAnsi" w:cstheme="minorHAnsi"/>
           <w:sz w:val="22"/>
           <w:szCs w:val="22"/>
         </w:rPr>
-        <w:t xml:space="preserve"> para la capa visual, organizando las hojas de estilo de manera modular según cada vista. Adicionalmente, se han creado componentes personalizados en JavaScript, como el sistema de tablero de tareas, que permite gestionar proyectos y tareas de manera dinámica mediante interacción con los </w:t>
-      </w:r>
-      <w:proofErr w:type="spellStart"/>
+      </w:pPr>
       <w:r>
         <w:rPr>
           <w:rFonts w:asciiTheme="minorHAnsi" w:hAnsiTheme="minorHAnsi" w:cstheme="minorHAnsi"/>
           <w:sz w:val="22"/>
           <w:szCs w:val="22"/>
         </w:rPr>
-        <w:t>endpoints</w:t>
-      </w:r>
-      <w:proofErr w:type="spellEnd"/>
-      <w:r>
+        <w:t>Para el control de versiones se han seguido convenciones claras en la escritura de los mensajes de commit, con el fin de documentar adecuadamente cada modificación del proyecto y facilitar su rastreo en etapas posteriores. De esta forma, los cambios quedan claramente clasificados entre nuevas funcionalidades, correcciones, mejoras internas o ajustes de documentación.</w:t>
+      </w:r>
+    </w:p>
+    <w:p>
+      <w:pPr>
+        <w:pStyle w:val="Ttulo3"/>
+        <w:rPr>
+          <w:color w:val="787800"/>
+        </w:rPr>
+      </w:pPr>
+      <w:r>
+        <w:rPr>
+          <w:color w:val="787800"/>
+        </w:rPr>
+        <w:t>4.4 Gestión de Versiones</w:t>
+      </w:r>
+    </w:p>
+    <w:p>
+      <w:pPr>
+        <w:pStyle w:val="NormalWeb"/>
         <w:rPr>
           <w:rFonts w:asciiTheme="minorHAnsi" w:hAnsiTheme="minorHAnsi" w:cstheme="minorHAnsi"/>
           <w:sz w:val="22"/>
           <w:szCs w:val="22"/>
         </w:rPr>
-        <w:t xml:space="preserve"> del </w:t>
-      </w:r>
-      <w:proofErr w:type="spellStart"/>
+      </w:pPr>
       <w:r>
         <w:rPr>
           <w:rFonts w:asciiTheme="minorHAnsi" w:hAnsiTheme="minorHAnsi" w:cstheme="minorHAnsi"/>
           <w:sz w:val="22"/>
           <w:szCs w:val="22"/>
         </w:rPr>
-        <w:t>backend</w:t>
-      </w:r>
-      <w:proofErr w:type="spellEnd"/>
-      <w:r>
+        <w:t>El sistema de control de versiones utilizado ha sido Git, con un repositorio remoto alojado en GitHub. La estructura del repositorio se organiza en varias ramas con funciones diferenciadas.</w:t>
+      </w:r>
+    </w:p>
+    <w:p>
+      <w:pPr>
+        <w:pStyle w:val="NormalWeb"/>
         <w:rPr>
           <w:rFonts w:asciiTheme="minorHAnsi" w:hAnsiTheme="minorHAnsi" w:cstheme="minorHAnsi"/>
           <w:sz w:val="22"/>
           <w:szCs w:val="22"/>
         </w:rPr>
-        <w:t>.</w:t>
-      </w:r>
-    </w:p>
-    <w:p>
-      <w:pPr>
-        <w:pStyle w:val="NormalWeb"/>
+      </w:pPr>
+      <w:r>
         <w:rPr>
           <w:rFonts w:asciiTheme="minorHAnsi" w:hAnsiTheme="minorHAnsi" w:cstheme="minorHAnsi"/>
           <w:sz w:val="22"/>
           <w:szCs w:val="22"/>
         </w:rPr>
-      </w:pPr>
+        <w:lastRenderedPageBreak/>
+        <w:t>L</w:t>
+      </w:r>
       <w:r>
         <w:rPr>
           <w:rFonts w:asciiTheme="minorHAnsi" w:hAnsiTheme="minorHAnsi" w:cstheme="minorHAnsi"/>
           <w:sz w:val="22"/>
           <w:szCs w:val="22"/>
         </w:rPr>
-        <w:lastRenderedPageBreak/>
-        <w:t xml:space="preserve">El sistema de almacenamiento se basa completamente en archivos </w:t>
-      </w:r>
-      <w:r>
+        <w:t>a rama principal contiene la versión estable del proyecto, mientras que la rama de desarrollo integra las nuevas funcionalidades antes de su estabilización. Para cada nueva característica se crea una rama independiente que se fusiona posteriormente en la rama de desarrollo, garantizando un flujo de trabajo ordenado y sin interferencias entre desarrolladores.</w:t>
+      </w:r>
+    </w:p>
+    <w:p>
+      <w:pPr>
+        <w:pStyle w:val="NormalWeb"/>
         <w:rPr>
           <w:rFonts w:asciiTheme="minorHAnsi" w:hAnsiTheme="minorHAnsi" w:cstheme="minorHAnsi"/>
           <w:sz w:val="22"/>
           <w:szCs w:val="22"/>
-          <w:u w:val="single"/>
-        </w:rPr>
-        <w:t>JSON</w:t>
-      </w:r>
+        </w:rPr>
+      </w:pPr>
       <w:r>
         <w:rPr>
           <w:rFonts w:asciiTheme="minorHAnsi" w:hAnsiTheme="minorHAnsi" w:cstheme="minorHAnsi"/>
           <w:sz w:val="22"/>
           <w:szCs w:val="22"/>
         </w:rPr>
-        <w:t xml:space="preserve"> que actúan como una pseudo base de datos. Estos archivos almacenan información de usuarios, proyectos, tareas y datos generales del sistema. Cada modelo del </w:t>
-      </w:r>
-      <w:proofErr w:type="spellStart"/>
-      <w:r>
+        <w:t>Este enfoque permite mantener el código estable en la rama principal y asegura que cualquier mejora o corrección pase previamente por una fase de integración y verificación. Este sistema aporta trazabilidad, claridad en la evolución del software y facilita la colaboración.</w:t>
+      </w:r>
+    </w:p>
+    <w:p>
+      <w:pPr>
+        <w:pStyle w:val="Ttulo2"/>
         <w:rPr>
           <w:rFonts w:asciiTheme="minorHAnsi" w:hAnsiTheme="minorHAnsi" w:cstheme="minorHAnsi"/>
-          <w:sz w:val="22"/>
-          <w:szCs w:val="22"/>
-        </w:rPr>
-        <w:t>backend</w:t>
-      </w:r>
-      <w:proofErr w:type="spellEnd"/>
+        </w:rPr>
+      </w:pPr>
       <w:r>
         <w:rPr>
           <w:rFonts w:asciiTheme="minorHAnsi" w:hAnsiTheme="minorHAnsi" w:cstheme="minorHAnsi"/>
-          <w:sz w:val="22"/>
-          <w:szCs w:val="22"/>
-        </w:rPr>
-        <w:t xml:space="preserve"> se encarga de acceder, validar y actualizar estos archivos con el fin de garantizar coherencia, evitando corrupción de datos y permitiendo realizar operaciones de creación, lectura, actualización y eliminación.</w:t>
-      </w:r>
-    </w:p>
-    <w:p>
-      <w:pPr>
-        <w:pStyle w:val="Ttulo3"/>
-        <w:rPr>
-          <w:color w:val="787800"/>
-        </w:rPr>
-      </w:pPr>
-      <w:r>
-        <w:rPr>
-          <w:color w:val="787800"/>
-        </w:rPr>
-        <w:t>4.2 Entorno de Desarrollo</w:t>
-      </w:r>
-    </w:p>
-    <w:p>
-      <w:pPr>
-        <w:pStyle w:val="NormalWeb"/>
-        <w:rPr>
-          <w:rFonts w:asciiTheme="minorHAnsi" w:hAnsiTheme="minorHAnsi" w:cstheme="minorHAnsi"/>
-          <w:sz w:val="22"/>
-          <w:szCs w:val="22"/>
-        </w:rPr>
-      </w:pPr>
-      <w:r>
-        <w:rPr>
-          <w:rFonts w:asciiTheme="minorHAnsi" w:hAnsiTheme="minorHAnsi" w:cstheme="minorHAnsi"/>
-          <w:sz w:val="22"/>
-          <w:szCs w:val="22"/>
-        </w:rPr>
-        <w:t xml:space="preserve">El entorno de desarrollo se ha diseñado para ser accesible, reproducible y fácilmente instalable por cualquier desarrollador. Para ejecutar el proyecto es necesario disponer de Node.js en una versión reciente, junto con el gestor de paquetes NPM. También se requiere un navegador moderno para utilizar el </w:t>
-      </w:r>
-      <w:proofErr w:type="spellStart"/>
-      <w:r>
-        <w:rPr>
-          <w:rFonts w:asciiTheme="minorHAnsi" w:hAnsiTheme="minorHAnsi" w:cstheme="minorHAnsi"/>
-          <w:sz w:val="22"/>
-          <w:szCs w:val="22"/>
-        </w:rPr>
-        <w:t>frontend</w:t>
-      </w:r>
-      <w:proofErr w:type="spellEnd"/>
-      <w:r>
-        <w:rPr>
-          <w:rFonts w:asciiTheme="minorHAnsi" w:hAnsiTheme="minorHAnsi" w:cstheme="minorHAnsi"/>
-          <w:sz w:val="22"/>
-          <w:szCs w:val="22"/>
-        </w:rPr>
-        <w:t xml:space="preserve"> y los archivos de configuración del entorno que permiten definir las características esenciales del </w:t>
-      </w:r>
-      <w:proofErr w:type="spellStart"/>
-      <w:r>
-        <w:rPr>
-          <w:rFonts w:asciiTheme="minorHAnsi" w:hAnsiTheme="minorHAnsi" w:cstheme="minorHAnsi"/>
-          <w:sz w:val="22"/>
-          <w:szCs w:val="22"/>
-        </w:rPr>
-        <w:t>backend</w:t>
-      </w:r>
-      <w:proofErr w:type="spellEnd"/>
-      <w:r>
-        <w:rPr>
-          <w:rFonts w:asciiTheme="minorHAnsi" w:hAnsiTheme="minorHAnsi" w:cstheme="minorHAnsi"/>
-          <w:sz w:val="22"/>
-          <w:szCs w:val="22"/>
-        </w:rPr>
-        <w:t xml:space="preserve"> y del </w:t>
-      </w:r>
-      <w:proofErr w:type="spellStart"/>
-      <w:r>
-        <w:rPr>
-          <w:rFonts w:asciiTheme="minorHAnsi" w:hAnsiTheme="minorHAnsi" w:cstheme="minorHAnsi"/>
-          <w:sz w:val="22"/>
-          <w:szCs w:val="22"/>
-        </w:rPr>
-        <w:t>frontend</w:t>
-      </w:r>
-      <w:proofErr w:type="spellEnd"/>
-      <w:r>
-        <w:rPr>
-          <w:rFonts w:asciiTheme="minorHAnsi" w:hAnsiTheme="minorHAnsi" w:cstheme="minorHAnsi"/>
-          <w:sz w:val="22"/>
-          <w:szCs w:val="22"/>
-        </w:rPr>
-        <w:t xml:space="preserve"> sin necesidad de modificar el código fuente.</w:t>
-      </w:r>
-    </w:p>
-    <w:p>
-      <w:pPr>
-        <w:pStyle w:val="NormalWeb"/>
-        <w:rPr>
-          <w:rFonts w:asciiTheme="minorHAnsi" w:hAnsiTheme="minorHAnsi" w:cstheme="minorHAnsi"/>
-          <w:sz w:val="22"/>
-          <w:szCs w:val="22"/>
-        </w:rPr>
-      </w:pPr>
-      <w:r>
-        <w:rPr>
-          <w:rFonts w:asciiTheme="minorHAnsi" w:hAnsiTheme="minorHAnsi" w:cstheme="minorHAnsi"/>
-          <w:sz w:val="22"/>
-          <w:szCs w:val="22"/>
-        </w:rPr>
-        <w:t xml:space="preserve">La configuración del proyecto se realiza descargando o clonando el repositorio y, posteriormente, instalando las dependencias propias del </w:t>
-      </w:r>
-      <w:proofErr w:type="spellStart"/>
-      <w:r>
-        <w:rPr>
-          <w:rFonts w:asciiTheme="minorHAnsi" w:hAnsiTheme="minorHAnsi" w:cstheme="minorHAnsi"/>
-          <w:sz w:val="22"/>
-          <w:szCs w:val="22"/>
-        </w:rPr>
-        <w:t>backend</w:t>
-      </w:r>
-      <w:proofErr w:type="spellEnd"/>
-      <w:r>
-        <w:rPr>
-          <w:rFonts w:asciiTheme="minorHAnsi" w:hAnsiTheme="minorHAnsi" w:cstheme="minorHAnsi"/>
-          <w:sz w:val="22"/>
-          <w:szCs w:val="22"/>
-        </w:rPr>
-        <w:t xml:space="preserve">. Una vez instaladas, se configura el archivo de entorno donde se define el puerto del servidor y otras variables relevantes para su ejecución. Después se inicia el servidor, que queda disponible para atender solicitudes desde el </w:t>
-      </w:r>
-      <w:proofErr w:type="spellStart"/>
-      <w:r>
-        <w:rPr>
-          <w:rFonts w:asciiTheme="minorHAnsi" w:hAnsiTheme="minorHAnsi" w:cstheme="minorHAnsi"/>
-          <w:sz w:val="22"/>
-          <w:szCs w:val="22"/>
-        </w:rPr>
-        <w:t>frontend</w:t>
-      </w:r>
-      <w:proofErr w:type="spellEnd"/>
-      <w:r>
-        <w:rPr>
-          <w:rFonts w:asciiTheme="minorHAnsi" w:hAnsiTheme="minorHAnsi" w:cstheme="minorHAnsi"/>
-          <w:sz w:val="22"/>
-          <w:szCs w:val="22"/>
-        </w:rPr>
-        <w:t xml:space="preserve">. El </w:t>
-      </w:r>
-      <w:proofErr w:type="spellStart"/>
-      <w:r>
-        <w:rPr>
-          <w:rFonts w:asciiTheme="minorHAnsi" w:hAnsiTheme="minorHAnsi" w:cstheme="minorHAnsi"/>
-          <w:sz w:val="22"/>
-          <w:szCs w:val="22"/>
-        </w:rPr>
-        <w:t>frontend</w:t>
-      </w:r>
-      <w:proofErr w:type="spellEnd"/>
-      <w:r>
-        <w:rPr>
-          <w:rFonts w:asciiTheme="minorHAnsi" w:hAnsiTheme="minorHAnsi" w:cstheme="minorHAnsi"/>
-          <w:sz w:val="22"/>
-          <w:szCs w:val="22"/>
-        </w:rPr>
-        <w:t xml:space="preserve"> requiere la instalación de sus dependencias y la creación de un archivo de entorno donde se indique la dirección del </w:t>
-      </w:r>
-      <w:proofErr w:type="spellStart"/>
-      <w:r>
-        <w:rPr>
-          <w:rFonts w:asciiTheme="minorHAnsi" w:hAnsiTheme="minorHAnsi" w:cstheme="minorHAnsi"/>
-          <w:sz w:val="22"/>
-          <w:szCs w:val="22"/>
-        </w:rPr>
-        <w:t>backend</w:t>
-      </w:r>
-      <w:proofErr w:type="spellEnd"/>
-      <w:r>
-        <w:rPr>
-          <w:rFonts w:asciiTheme="minorHAnsi" w:hAnsiTheme="minorHAnsi" w:cstheme="minorHAnsi"/>
-          <w:sz w:val="22"/>
-          <w:szCs w:val="22"/>
-        </w:rPr>
-        <w:t>. Una vez configurado, es posible iniciar el servicio de desarrollo que permite visualizar las interfaces y probar todas las funcionalidades del sistema.</w:t>
-      </w:r>
-    </w:p>
-    <w:p>
-      <w:pPr>
-        <w:pStyle w:val="NormalWeb"/>
-        <w:rPr>
-          <w:rFonts w:asciiTheme="minorHAnsi" w:hAnsiTheme="minorHAnsi" w:cstheme="minorHAnsi"/>
-          <w:sz w:val="22"/>
-          <w:szCs w:val="22"/>
-        </w:rPr>
-      </w:pPr>
-      <w:r>
-        <w:rPr>
-          <w:rFonts w:asciiTheme="minorHAnsi" w:hAnsiTheme="minorHAnsi" w:cstheme="minorHAnsi"/>
-          <w:sz w:val="22"/>
-          <w:szCs w:val="22"/>
-        </w:rPr>
-        <w:t xml:space="preserve">El proyecto incluye también un archivo de composición Docker </w:t>
-      </w:r>
-      <w:r>
-        <w:rPr>
-          <w:rFonts w:asciiTheme="minorHAnsi" w:hAnsiTheme="minorHAnsi" w:cstheme="minorHAnsi"/>
-          <w:color w:val="000000" w:themeColor="text1"/>
-          <w:sz w:val="22"/>
-          <w:szCs w:val="22"/>
-          <w:highlight w:val="red"/>
-        </w:rPr>
-        <w:t>(QUE POR TIEMPOS Y RECURSOS NO SE HA LLEGADO A IMPLEMENTAR)</w:t>
-      </w:r>
-      <w:r>
-        <w:rPr>
-          <w:rFonts w:asciiTheme="minorHAnsi" w:hAnsiTheme="minorHAnsi" w:cstheme="minorHAnsi"/>
-          <w:sz w:val="22"/>
-          <w:szCs w:val="22"/>
-        </w:rPr>
-        <w:t xml:space="preserve"> </w:t>
-      </w:r>
-      <w:r>
-        <w:rPr>
-          <w:rFonts w:asciiTheme="minorHAnsi" w:hAnsiTheme="minorHAnsi" w:cstheme="minorHAnsi"/>
-          <w:sz w:val="22"/>
-          <w:szCs w:val="22"/>
-        </w:rPr>
-        <w:t>que permite levantar los servicios mediante contenedores. Esta opción facilita la ejecución del proyecto en cualquier máquina sin necesidad de configuraciones adicionales y garantiza un entorno de ejecución homogéneo.</w:t>
-      </w:r>
-    </w:p>
-    <w:p>
-      <w:pPr>
-        <w:pStyle w:val="Ttulo3"/>
-        <w:rPr>
-          <w:rFonts w:cstheme="minorHAnsi"/>
-        </w:rPr>
-      </w:pPr>
-      <w:r>
-        <w:rPr>
-          <w:color w:val="787800"/>
-        </w:rPr>
-        <w:t>4.3 Estándares de Codificación</w:t>
-      </w:r>
-    </w:p>
-    <w:p>
-      <w:pPr>
-        <w:pStyle w:val="NormalWeb"/>
-        <w:rPr>
-          <w:rFonts w:asciiTheme="minorHAnsi" w:hAnsiTheme="minorHAnsi" w:cstheme="minorHAnsi"/>
-          <w:sz w:val="22"/>
-          <w:szCs w:val="22"/>
-        </w:rPr>
-      </w:pPr>
-      <w:r>
-        <w:rPr>
-          <w:rFonts w:asciiTheme="minorHAnsi" w:hAnsiTheme="minorHAnsi" w:cstheme="minorHAnsi"/>
-          <w:sz w:val="22"/>
-          <w:szCs w:val="22"/>
-        </w:rPr>
-        <w:t xml:space="preserve">El desarrollo del proyecto sigue una serie de estándares para garantizar que todo el código sea claro, mantenible y coherente. Se han utilizado nombres de archivos en estilo </w:t>
-      </w:r>
-      <w:proofErr w:type="spellStart"/>
-      <w:r>
-        <w:rPr>
-          <w:rFonts w:asciiTheme="minorHAnsi" w:hAnsiTheme="minorHAnsi" w:cstheme="minorHAnsi"/>
-          <w:sz w:val="22"/>
-          <w:szCs w:val="22"/>
-        </w:rPr>
-        <w:t>camelCase</w:t>
-      </w:r>
-      <w:proofErr w:type="spellEnd"/>
-      <w:r>
-        <w:rPr>
-          <w:rFonts w:asciiTheme="minorHAnsi" w:hAnsiTheme="minorHAnsi" w:cstheme="minorHAnsi"/>
-          <w:sz w:val="22"/>
-          <w:szCs w:val="22"/>
-        </w:rPr>
-        <w:t xml:space="preserve">, una separación estricta entre modelos, controladores y rutas, y una estructura clara que diferencia la lógica del servidor, los datos y las interfaces. Las funciones se han desarrollado siguiendo prácticas de asincronía para evitar bloqueos y mejorar el rendimiento del sistema. Las respuestas del servidor mantienen un formato uniforme, facilitando su interpretación desde el </w:t>
-      </w:r>
-      <w:proofErr w:type="spellStart"/>
-      <w:r>
-        <w:rPr>
-          <w:rFonts w:asciiTheme="minorHAnsi" w:hAnsiTheme="minorHAnsi" w:cstheme="minorHAnsi"/>
-          <w:sz w:val="22"/>
-          <w:szCs w:val="22"/>
-        </w:rPr>
-        <w:t>frontend</w:t>
-      </w:r>
-      <w:proofErr w:type="spellEnd"/>
-      <w:r>
-        <w:rPr>
-          <w:rFonts w:asciiTheme="minorHAnsi" w:hAnsiTheme="minorHAnsi" w:cstheme="minorHAnsi"/>
-          <w:sz w:val="22"/>
-          <w:szCs w:val="22"/>
-        </w:rPr>
-        <w:t>.</w:t>
-      </w:r>
-    </w:p>
-    <w:p>
-      <w:pPr>
-        <w:pStyle w:val="NormalWeb"/>
-        <w:rPr>
-          <w:rFonts w:asciiTheme="minorHAnsi" w:hAnsiTheme="minorHAnsi" w:cstheme="minorHAnsi"/>
-          <w:sz w:val="22"/>
-          <w:szCs w:val="22"/>
-        </w:rPr>
-      </w:pPr>
-      <w:r>
-        <w:rPr>
-          <w:rFonts w:asciiTheme="minorHAnsi" w:hAnsiTheme="minorHAnsi" w:cstheme="minorHAnsi"/>
-          <w:sz w:val="22"/>
-          <w:szCs w:val="22"/>
-        </w:rPr>
-        <w:t xml:space="preserve">En el </w:t>
-      </w:r>
-      <w:proofErr w:type="spellStart"/>
-      <w:r>
-        <w:rPr>
-          <w:rFonts w:asciiTheme="minorHAnsi" w:hAnsiTheme="minorHAnsi" w:cstheme="minorHAnsi"/>
-          <w:sz w:val="22"/>
-          <w:szCs w:val="22"/>
-        </w:rPr>
-        <w:t>frontend</w:t>
-      </w:r>
-      <w:proofErr w:type="spellEnd"/>
-      <w:r>
-        <w:rPr>
-          <w:rFonts w:asciiTheme="minorHAnsi" w:hAnsiTheme="minorHAnsi" w:cstheme="minorHAnsi"/>
-          <w:sz w:val="22"/>
-          <w:szCs w:val="22"/>
-        </w:rPr>
-        <w:t xml:space="preserve"> se ha aplicado una estructura modular donde cada vista tiene su propio archivo HTML, así como su archivo CSS y scripts asociados. Esto permite mantener un orden lógico, localizar errores más rápidamente y realizar modificaciones sin afectar a otros módulos del sistema. Los componentes de JavaScript se han diseñado para ser reutilizables y para poder interactuar de forma clara con la API del </w:t>
-      </w:r>
-      <w:proofErr w:type="spellStart"/>
-      <w:r>
-        <w:rPr>
-          <w:rFonts w:asciiTheme="minorHAnsi" w:hAnsiTheme="minorHAnsi" w:cstheme="minorHAnsi"/>
-          <w:sz w:val="22"/>
-          <w:szCs w:val="22"/>
-        </w:rPr>
-        <w:t>backend</w:t>
-      </w:r>
-      <w:proofErr w:type="spellEnd"/>
-      <w:r>
-        <w:rPr>
-          <w:rFonts w:asciiTheme="minorHAnsi" w:hAnsiTheme="minorHAnsi" w:cstheme="minorHAnsi"/>
-          <w:sz w:val="22"/>
-          <w:szCs w:val="22"/>
-        </w:rPr>
-        <w:t>.</w:t>
-      </w:r>
-    </w:p>
-    <w:p>
-      <w:pPr>
-        <w:pStyle w:val="NormalWeb"/>
-        <w:rPr>
-          <w:rFonts w:asciiTheme="minorHAnsi" w:hAnsiTheme="minorHAnsi" w:cstheme="minorHAnsi"/>
-          <w:sz w:val="22"/>
-          <w:szCs w:val="22"/>
-        </w:rPr>
-      </w:pPr>
-      <w:r>
-        <w:rPr>
-          <w:rFonts w:asciiTheme="minorHAnsi" w:hAnsiTheme="minorHAnsi" w:cstheme="minorHAnsi"/>
-          <w:sz w:val="22"/>
-          <w:szCs w:val="22"/>
-        </w:rPr>
-        <w:t xml:space="preserve">Para el control de versiones se han seguido convenciones claras en la escritura de los mensajes de </w:t>
-      </w:r>
-      <w:proofErr w:type="spellStart"/>
-      <w:r>
-        <w:rPr>
-          <w:rFonts w:asciiTheme="minorHAnsi" w:hAnsiTheme="minorHAnsi" w:cstheme="minorHAnsi"/>
-          <w:sz w:val="22"/>
-          <w:szCs w:val="22"/>
-        </w:rPr>
-        <w:t>commit</w:t>
-      </w:r>
-      <w:proofErr w:type="spellEnd"/>
-      <w:r>
-        <w:rPr>
-          <w:rFonts w:asciiTheme="minorHAnsi" w:hAnsiTheme="minorHAnsi" w:cstheme="minorHAnsi"/>
-          <w:sz w:val="22"/>
-          <w:szCs w:val="22"/>
-        </w:rPr>
-        <w:t>, con el fin de documentar adecuadamente cada modificación del proyecto y facilitar su rastreo en etapas posteriores. De esta forma, los cambios quedan claramente clasificados entre nuevas funcionalidades, correcciones, mejoras internas o ajustes de documentación.</w:t>
-      </w:r>
-    </w:p>
-    <w:p>
-      <w:pPr>
-        <w:pStyle w:val="Ttulo3"/>
-        <w:rPr>
-          <w:color w:val="787800"/>
-        </w:rPr>
-      </w:pPr>
-      <w:r>
-        <w:rPr>
-          <w:color w:val="787800"/>
-        </w:rPr>
-        <w:lastRenderedPageBreak/>
-        <w:t>4.4 Gestión de Versiones</w:t>
-      </w:r>
-    </w:p>
-    <w:p>
-      <w:pPr>
-        <w:pStyle w:val="NormalWeb"/>
-        <w:rPr>
-          <w:rFonts w:asciiTheme="minorHAnsi" w:hAnsiTheme="minorHAnsi" w:cstheme="minorHAnsi"/>
-          <w:sz w:val="22"/>
-          <w:szCs w:val="22"/>
-        </w:rPr>
-      </w:pPr>
-      <w:r>
-        <w:rPr>
-          <w:rFonts w:asciiTheme="minorHAnsi" w:hAnsiTheme="minorHAnsi" w:cstheme="minorHAnsi"/>
-          <w:sz w:val="22"/>
-          <w:szCs w:val="22"/>
-        </w:rPr>
-        <w:t>El sistema de control de versiones utilizado ha sido Git, con un repositorio remoto alojado en GitHub. La estructura del repositorio se organiza en varias ramas con funciones diferenciadas.</w:t>
-      </w:r>
-    </w:p>
-    <w:p>
-      <w:pPr>
-        <w:pStyle w:val="NormalWeb"/>
-        <w:rPr>
-          <w:rFonts w:asciiTheme="minorHAnsi" w:hAnsiTheme="minorHAnsi" w:cstheme="minorHAnsi"/>
-          <w:sz w:val="22"/>
-          <w:szCs w:val="22"/>
-        </w:rPr>
-      </w:pPr>
-      <w:r>
-        <w:rPr>
-          <w:rFonts w:asciiTheme="minorHAnsi" w:hAnsiTheme="minorHAnsi" w:cstheme="minorHAnsi"/>
-          <w:sz w:val="22"/>
-          <w:szCs w:val="22"/>
-        </w:rPr>
-        <w:t>L</w:t>
-      </w:r>
-      <w:r>
-        <w:rPr>
-          <w:rFonts w:asciiTheme="minorHAnsi" w:hAnsiTheme="minorHAnsi" w:cstheme="minorHAnsi"/>
-          <w:sz w:val="22"/>
-          <w:szCs w:val="22"/>
-        </w:rPr>
-        <w:t>a rama principal contiene la versión estable del proyecto, mientras que la rama de desarrollo integra las nuevas funcionalidades antes de su estabilización. Para cada nueva característica se crea una rama independiente que se fusiona posteriormente en la rama de desarrollo, garantizando un flujo de trabajo ordenado y sin interferencias entre desarrolladores.</w:t>
-      </w:r>
-    </w:p>
-    <w:p>
-      <w:pPr>
-        <w:pStyle w:val="NormalWeb"/>
-        <w:rPr>
-          <w:rFonts w:asciiTheme="minorHAnsi" w:hAnsiTheme="minorHAnsi" w:cstheme="minorHAnsi"/>
-          <w:sz w:val="22"/>
-          <w:szCs w:val="22"/>
-        </w:rPr>
-      </w:pPr>
-      <w:r>
-        <w:rPr>
-          <w:rFonts w:asciiTheme="minorHAnsi" w:hAnsiTheme="minorHAnsi" w:cstheme="minorHAnsi"/>
-          <w:sz w:val="22"/>
-          <w:szCs w:val="22"/>
-        </w:rPr>
-        <w:t>Este enfoque permite mantener el código estable en la rama principal y asegura que cualquier mejora o corrección pase previamente por una fase de integración y verificación. Este sistema aporta trazabilidad, claridad en la evolución del software y facilita la colaboración.</w:t>
-      </w:r>
-    </w:p>
-    <w:p>
-      <w:pPr>
-        <w:pStyle w:val="Ttulo2"/>
-        <w:rPr>
-          <w:rFonts w:asciiTheme="minorHAnsi" w:hAnsiTheme="minorHAnsi" w:cstheme="minorHAnsi"/>
-        </w:rPr>
-      </w:pPr>
-      <w:r>
-        <w:rPr>
-          <w:rFonts w:asciiTheme="minorHAnsi" w:hAnsiTheme="minorHAnsi" w:cstheme="minorHAnsi"/>
-        </w:rPr>
-        <w:t>5. Pruebas (</w:t>
-      </w:r>
-      <w:proofErr w:type="spellStart"/>
-      <w:r>
-        <w:rPr>
-          <w:rFonts w:asciiTheme="minorHAnsi" w:hAnsiTheme="minorHAnsi" w:cstheme="minorHAnsi"/>
-        </w:rPr>
-        <w:t>Testing</w:t>
-      </w:r>
-      <w:proofErr w:type="spellEnd"/>
-      <w:r>
-        <w:rPr>
-          <w:rFonts w:asciiTheme="minorHAnsi" w:hAnsiTheme="minorHAnsi" w:cstheme="minorHAnsi"/>
-        </w:rPr>
-        <w:t>)</w:t>
-      </w:r>
-    </w:p>
-    <w:p>
-      <w:r>
-        <w:t xml:space="preserve">El proceso de pruebas desarrollado para </w:t>
-      </w:r>
-      <w:proofErr w:type="spellStart"/>
-      <w:r>
-        <w:t>TaskFlow</w:t>
-      </w:r>
-      <w:proofErr w:type="spellEnd"/>
-      <w:r>
-        <w:t xml:space="preserve"> tiene como objetivo asegurar que el sistema funcione correctamente, cumpla los requisitos establecidos y ofrezca una experiencia de usuario estable y coherente. </w:t>
-      </w:r>
-    </w:p>
-    <w:p>
-      <w:r>
-        <w:t xml:space="preserve">La estrategia de </w:t>
-      </w:r>
-      <w:proofErr w:type="spellStart"/>
-      <w:r>
-        <w:t>testing</w:t>
-      </w:r>
-      <w:proofErr w:type="spellEnd"/>
-      <w:r>
-        <w:t xml:space="preserve"> se ha planificado teniendo en cuenta la estructura del proyecto, que incluye un </w:t>
-      </w:r>
-      <w:proofErr w:type="spellStart"/>
-      <w:r>
-        <w:t>backend</w:t>
-      </w:r>
-      <w:proofErr w:type="spellEnd"/>
-      <w:r>
-        <w:t xml:space="preserve"> basado en Node.js y Express, un </w:t>
-      </w:r>
-      <w:proofErr w:type="spellStart"/>
-      <w:r>
-        <w:t>frontend</w:t>
-      </w:r>
-      <w:proofErr w:type="spellEnd"/>
-      <w:r>
-        <w:t xml:space="preserve"> creado en HTML, CSS y JavaScript, y un sistema de almacenamiento basado en archivos JSON. </w:t>
+        </w:rPr>
+        <w:t>5. Pruebas (Testing)</w:t>
+      </w:r>
+    </w:p>
+    <w:p>
+      <w:r>
+        <w:t xml:space="preserve">El proceso de pruebas desarrollado para TaskFlow tiene como objetivo asegurar que el sistema funcione correctamente, cumpla los requisitos establecidos y ofrezca una experiencia de usuario estable y coherente. </w:t>
+      </w:r>
+    </w:p>
+    <w:p>
+      <w:r>
+        <w:t xml:space="preserve">La estrategia de testing se ha planificado teniendo en cuenta la estructura del proyecto, que incluye un backend basado en Node.js y Express, un frontend creado en HTML, CSS y JavaScript, y un sistema de almacenamiento basado en archivos JSON. </w:t>
       </w:r>
     </w:p>
     <w:p>
@@ -3532,15 +2425,7 @@
     </w:p>
     <w:p>
       <w:r>
-        <w:t xml:space="preserve">El plan de pruebas de </w:t>
-      </w:r>
-      <w:proofErr w:type="spellStart"/>
-      <w:r>
-        <w:t>TaskFlow</w:t>
-      </w:r>
-      <w:proofErr w:type="spellEnd"/>
-      <w:r>
-        <w:t xml:space="preserve"> se basa en cuatro niveles complementarios. </w:t>
+        <w:t xml:space="preserve">El plan de pruebas de TaskFlow se basa en cuatro niveles complementarios. </w:t>
       </w:r>
     </w:p>
     <w:p>
@@ -3552,31 +2437,7 @@
         </w:numPr>
       </w:pPr>
       <w:r>
-        <w:t xml:space="preserve">En primer lugar, las pruebas unitarias se han centrado en verificar funciones clave del </w:t>
-      </w:r>
-      <w:proofErr w:type="spellStart"/>
-      <w:r>
-        <w:t>backend</w:t>
-      </w:r>
-      <w:proofErr w:type="spellEnd"/>
-      <w:r>
-        <w:t xml:space="preserve">, especialmente aquellas relacionadas con la manipulación de archivos JSON, la validación de datos, la autenticación y el procesamiento de solicitudes en los controladores. Aunque el proyecto no incorpora un </w:t>
-      </w:r>
-      <w:proofErr w:type="spellStart"/>
-      <w:r>
-        <w:t>framework</w:t>
-      </w:r>
-      <w:proofErr w:type="spellEnd"/>
-      <w:r>
-        <w:t xml:space="preserve"> formal de </w:t>
-      </w:r>
-      <w:proofErr w:type="spellStart"/>
-      <w:r>
-        <w:t>testing</w:t>
-      </w:r>
-      <w:proofErr w:type="spellEnd"/>
-      <w:r>
-        <w:t xml:space="preserve"> automatizado, se realizaron pruebas manuales y validaciones directas de las funciones críticas para garantizar que la lógica aplicada producía los resultados esperados.</w:t>
+        <w:t>En primer lugar, las pruebas unitarias se han centrado en verificar funciones clave del backend, especialmente aquellas relacionadas con la manipulación de archivos JSON, la validación de datos, la autenticación y el procesamiento de solicitudes en los controladores. Aunque el proyecto no incorpora un framework formal de testing automatizado, se realizaron pruebas manuales y validaciones directas de las funciones críticas para garantizar que la lógica aplicada producía los resultados esperados.</w:t>
       </w:r>
     </w:p>
     <w:p>
@@ -3588,23 +2449,7 @@
         </w:numPr>
       </w:pPr>
       <w:r>
-        <w:t xml:space="preserve">En segundo lugar, se han llevado a cabo pruebas de integración, destinadas a comprobar la correcta comunicación entre los distintos módulos del sistema. Estas pruebas se centraron en verificar que las rutas expuestas por la API interactuaran adecuadamente con los controladores y modelos, y que la información se actualizara de manera consistente en los archivos JSON. También se verificó la interacción del </w:t>
-      </w:r>
-      <w:proofErr w:type="spellStart"/>
-      <w:r>
-        <w:t>frontend</w:t>
-      </w:r>
-      <w:proofErr w:type="spellEnd"/>
-      <w:r>
-        <w:t xml:space="preserve"> con el </w:t>
-      </w:r>
-      <w:proofErr w:type="spellStart"/>
-      <w:r>
-        <w:t>backend</w:t>
-      </w:r>
-      <w:proofErr w:type="spellEnd"/>
-      <w:r>
-        <w:t>, comprobando que las solicitudes realizadas desde la interfaz se procesaran correctamente y que las respuestas del servidor se representaran de forma adecuada en pantalla.</w:t>
+        <w:t>En segundo lugar, se han llevado a cabo pruebas de integración, destinadas a comprobar la correcta comunicación entre los distintos módulos del sistema. Estas pruebas se centraron en verificar que las rutas expuestas por la API interactuaran adecuadamente con los controladores y modelos, y que la información se actualizara de manera consistente en los archivos JSON. También se verificó la interacción del frontend con el backend, comprobando que las solicitudes realizadas desde la interfaz se procesaran correctamente y que las respuestas del servidor se representaran de forma adecuada en pantalla.</w:t>
       </w:r>
     </w:p>
     <w:p>
@@ -3616,23 +2461,12 @@
         </w:numPr>
       </w:pPr>
       <w:r>
-        <w:t xml:space="preserve">El tercer nivel consistió en pruebas de sistema. Este tipo de pruebas evaluó </w:t>
-      </w:r>
-      <w:proofErr w:type="spellStart"/>
-      <w:r>
-        <w:t>TaskFlow</w:t>
-      </w:r>
-      <w:proofErr w:type="spellEnd"/>
-      <w:r>
-        <w:t xml:space="preserve"> como un todo, asegurando que el flujo completo funcionara desde la autenticación hasta la visualización de proyectos y tareas, la actualización de </w:t>
-      </w:r>
+        <w:t>El tercer nivel consistió en pruebas de sistema. Este tipo de pruebas evaluó TaskFlow como un todo, asegurando que el flujo completo funcionara desde la autenticación hasta la visualización de proyectos y tareas, la actualización de estados y la generación de paneles de métricas. Se verificó que las vistas redirigieran adecuadamente, que los permisos de usuario fueran correctos y que la interfaz respondiera correctamente a las interacciones del usuario en diferentes escenarios.</w:t>
+      </w:r>
+    </w:p>
+    <w:p>
       <w:r>
         <w:lastRenderedPageBreak/>
-        <w:t>estados y la generación de paneles de métricas. Se verificó que las vistas redirigieran adecuadamente, que los permisos de usuario fueran correctos y que la interfaz respondiera correctamente a las interacciones del usuario en diferentes escenarios.</w:t>
-      </w:r>
-    </w:p>
-    <w:p>
-      <w:r>
         <w:t xml:space="preserve">Finalmente, se aplicaron pruebas de aceptación del usuario con el objetivo de validar que el software cumpliera con los requisitos funcionales desde la perspectiva de un usuario final. </w:t>
       </w:r>
       <w:r>
@@ -3679,16 +2513,14 @@
         </w:rPr>
         <w:t xml:space="preserve">Para el desarrollo del sistema se definió una serie de casos de prueba que permitieron validar las funcionalidades más importantes. A </w:t>
       </w:r>
-      <w:proofErr w:type="gramStart"/>
       <w:r>
         <w:rPr>
           <w:rFonts w:asciiTheme="minorHAnsi" w:hAnsiTheme="minorHAnsi" w:cstheme="minorHAnsi"/>
           <w:sz w:val="22"/>
           <w:szCs w:val="22"/>
         </w:rPr>
-        <w:t>continuación</w:t>
-      </w:r>
-      <w:proofErr w:type="gramEnd"/>
+        <w:t>continuación,</w:t>
+      </w:r>
       <w:r>
         <w:rPr>
           <w:rFonts w:asciiTheme="minorHAnsi" w:hAnsiTheme="minorHAnsi" w:cstheme="minorHAnsi"/>
@@ -3717,43 +2549,7 @@
           <w:sz w:val="22"/>
           <w:szCs w:val="22"/>
         </w:rPr>
-        <w:t xml:space="preserve">El primer caso corresponde al inicio de sesión. El objetivo era verificar que un usuario registrado pudiera acceder correctamente al sistema. Los pasos incluyeron acceder a la vista de </w:t>
-      </w:r>
-      <w:proofErr w:type="spellStart"/>
-      <w:r>
-        <w:rPr>
-          <w:rFonts w:asciiTheme="minorHAnsi" w:hAnsiTheme="minorHAnsi" w:cstheme="minorHAnsi"/>
-          <w:sz w:val="22"/>
-          <w:szCs w:val="22"/>
-        </w:rPr>
-        <w:t>login</w:t>
-      </w:r>
-      <w:proofErr w:type="spellEnd"/>
-      <w:r>
-        <w:rPr>
-          <w:rFonts w:asciiTheme="minorHAnsi" w:hAnsiTheme="minorHAnsi" w:cstheme="minorHAnsi"/>
-          <w:sz w:val="22"/>
-          <w:szCs w:val="22"/>
-        </w:rPr>
-        <w:t xml:space="preserve">, introducir credenciales válidas y enviar el formulario. El resultado esperado consistía en que el </w:t>
-      </w:r>
-      <w:proofErr w:type="spellStart"/>
-      <w:r>
-        <w:rPr>
-          <w:rFonts w:asciiTheme="minorHAnsi" w:hAnsiTheme="minorHAnsi" w:cstheme="minorHAnsi"/>
-          <w:sz w:val="22"/>
-          <w:szCs w:val="22"/>
-        </w:rPr>
-        <w:t>backend</w:t>
-      </w:r>
-      <w:proofErr w:type="spellEnd"/>
-      <w:r>
-        <w:rPr>
-          <w:rFonts w:asciiTheme="minorHAnsi" w:hAnsiTheme="minorHAnsi" w:cstheme="minorHAnsi"/>
-          <w:sz w:val="22"/>
-          <w:szCs w:val="22"/>
-        </w:rPr>
-        <w:t xml:space="preserve"> validara las credenciales y redirigiera al usuario a su panel. El resultado obtenido coincidió plenamente con lo esperado, confirmando el correcto funcionamiento del módulo.</w:t>
+        <w:t>El primer caso corresponde al inicio de sesión. El objetivo era verificar que un usuario registrado pudiera acceder correctamente al sistema. Los pasos incluyeron acceder a la vista de login, introducir credenciales válidas y enviar el formulario. El resultado esperado consistía en que el backend validara las credenciales y redirigiera al usuario a su panel. El resultado obtenido coincidió plenamente con lo esperado, confirmando el correcto funcionamiento del módulo.</w:t>
       </w:r>
     </w:p>
     <w:p>
@@ -3775,25 +2571,7 @@
           <w:sz w:val="22"/>
           <w:szCs w:val="22"/>
         </w:rPr>
-        <w:t xml:space="preserve">Un segundo caso se centró en la creación de un proyecto. El objetivo era comprobar que un usuario con permisos pudiera registrar un nuevo proyecto. Se accedió a la vista correspondiente, se introdujo un nombre, una descripción y una fecha límite. El resultado esperado consistía en que el </w:t>
-      </w:r>
-      <w:proofErr w:type="spellStart"/>
-      <w:r>
-        <w:rPr>
-          <w:rFonts w:asciiTheme="minorHAnsi" w:hAnsiTheme="minorHAnsi" w:cstheme="minorHAnsi"/>
-          <w:sz w:val="22"/>
-          <w:szCs w:val="22"/>
-        </w:rPr>
-        <w:t>backend</w:t>
-      </w:r>
-      <w:proofErr w:type="spellEnd"/>
-      <w:r>
-        <w:rPr>
-          <w:rFonts w:asciiTheme="minorHAnsi" w:hAnsiTheme="minorHAnsi" w:cstheme="minorHAnsi"/>
-          <w:sz w:val="22"/>
-          <w:szCs w:val="22"/>
-        </w:rPr>
-        <w:t xml:space="preserve"> agregara la entrada correspondiente al archivo JSON, y que posteriormente el proyecto apareciera en la lista visualizada por el usuario. El sistema respondió adecuadamente, confirmando que el módulo funcionaba según lo previsto.</w:t>
+        <w:t>Un segundo caso se centró en la creación de un proyecto. El objetivo era comprobar que un usuario con permisos pudiera registrar un nuevo proyecto. Se accedió a la vista correspondiente, se introdujo un nombre, una descripción y una fecha límite. El resultado esperado consistía en que el backend agregara la entrada correspondiente al archivo JSON, y que posteriormente el proyecto apareciera en la lista visualizada por el usuario. El sistema respondió adecuadamente, confirmando que el módulo funcionaba según lo previsto.</w:t>
       </w:r>
     </w:p>
     <w:p>
@@ -3815,25 +2593,7 @@
           <w:sz w:val="22"/>
           <w:szCs w:val="22"/>
         </w:rPr>
-        <w:t xml:space="preserve">Un tercer caso de prueba verificó el funcionamiento del tablero Kanban. El usuario accedió a un proyecto con varias tareas, movió una tarea de la columna “Pendiente” a “En progreso” y verificó que el cambio se reflejara visualmente y se actualizara en el </w:t>
-      </w:r>
-      <w:proofErr w:type="spellStart"/>
-      <w:r>
-        <w:rPr>
-          <w:rFonts w:asciiTheme="minorHAnsi" w:hAnsiTheme="minorHAnsi" w:cstheme="minorHAnsi"/>
-          <w:sz w:val="22"/>
-          <w:szCs w:val="22"/>
-        </w:rPr>
-        <w:t>backend</w:t>
-      </w:r>
-      <w:proofErr w:type="spellEnd"/>
-      <w:r>
-        <w:rPr>
-          <w:rFonts w:asciiTheme="minorHAnsi" w:hAnsiTheme="minorHAnsi" w:cstheme="minorHAnsi"/>
-          <w:sz w:val="22"/>
-          <w:szCs w:val="22"/>
-        </w:rPr>
-        <w:t>. El resultado obtenido cumplió con las expectativas.</w:t>
+        <w:t>Un tercer caso de prueba verificó el funcionamiento del tablero Kanban. El usuario accedió a un proyecto con varias tareas, movió una tarea de la columna “Pendiente” a “En progreso” y verificó que el cambio se reflejara visualmente y se actualizara en el backend. El resultado obtenido cumplió con las expectativas.</w:t>
       </w:r>
     </w:p>
     <w:p>
@@ -3876,31 +2636,7 @@
     </w:p>
     <w:p>
       <w:r>
-        <w:t xml:space="preserve">Debido a la naturaleza educativa del proyecto y al hecho de que no incorpora un entorno automatizado de </w:t>
-      </w:r>
-      <w:proofErr w:type="spellStart"/>
-      <w:r>
-        <w:t>testing</w:t>
-      </w:r>
-      <w:proofErr w:type="spellEnd"/>
-      <w:r>
-        <w:t xml:space="preserve">, la cobertura de código no se midió mediante herramientas automáticas. Sin embargo, la cobertura funcional es elevada, ya que se han probado manualmente todos los módulos principales, incluyendo autenticación, proyectos, tareas, estados, redirecciones, permisos de usuario y visualización de métricas. Todas las rutas del </w:t>
-      </w:r>
-      <w:proofErr w:type="spellStart"/>
-      <w:r>
-        <w:t>backend</w:t>
-      </w:r>
-      <w:proofErr w:type="spellEnd"/>
-      <w:r>
-        <w:t xml:space="preserve"> fueron verificadas individualmente mediante llamadas desde el </w:t>
-      </w:r>
-      <w:proofErr w:type="spellStart"/>
-      <w:r>
-        <w:t>frontend</w:t>
-      </w:r>
-      <w:proofErr w:type="spellEnd"/>
-      <w:r>
-        <w:t xml:space="preserve"> y mediante pruebas aisladas utilizando herramientas de consulta. Aunque no existe un porcentaje numérico asociado, la evaluación evidencia que la mayor parte de la lógica crítica del sistema ha sido verificada desde el punto de vista funcional.</w:t>
+        <w:t>Debido a la naturaleza educativa del proyecto y al hecho de que no incorpora un entorno automatizado de testing, la cobertura de código no se midió mediante herramientas automáticas. Sin embargo, la cobertura funcional es elevada, ya que se han probado manualmente todos los módulos principales, incluyendo autenticación, proyectos, tareas, estados, redirecciones, permisos de usuario y visualización de métricas. Todas las rutas del backend fueron verificadas individualmente mediante llamadas desde el frontend y mediante pruebas aisladas utilizando herramientas de consulta. Aunque no existe un porcentaje numérico asociado, la evaluación evidencia que la mayor parte de la lógica crítica del sistema ha sido verificada desde el punto de vista funcional.</w:t>
       </w:r>
     </w:p>
     <w:p>
@@ -3922,27 +2658,30 @@
           <w:szCs w:val="32"/>
         </w:rPr>
       </w:pPr>
-      <w:r>
+    </w:p>
+    <w:p>
+      <w:pPr>
         <w:rPr>
           <w:rFonts w:eastAsiaTheme="majorEastAsia" w:cstheme="minorHAnsi"/>
           <w:color w:val="2F5496" w:themeColor="accent1" w:themeShade="BF"/>
           <w:sz w:val="32"/>
           <w:szCs w:val="32"/>
         </w:rPr>
+      </w:pPr>
+      <w:r>
+        <w:rPr>
+          <w:rFonts w:eastAsiaTheme="majorEastAsia" w:cstheme="minorHAnsi"/>
+          <w:color w:val="2F5496" w:themeColor="accent1" w:themeShade="BF"/>
+          <w:sz w:val="32"/>
+          <w:szCs w:val="32"/>
+        </w:rPr>
+        <w:lastRenderedPageBreak/>
         <w:t>6. Despliegue y Mantenimiento</w:t>
       </w:r>
     </w:p>
     <w:p>
       <w:r>
-        <w:t xml:space="preserve">Esta sección explica cómo </w:t>
-      </w:r>
-      <w:proofErr w:type="spellStart"/>
-      <w:r>
-        <w:t>TaskFlow</w:t>
-      </w:r>
-      <w:proofErr w:type="spellEnd"/>
-      <w:r>
-        <w:t xml:space="preserve"> se despliega en un entorno de producción y qué procedimientos se deben seguir para su mantenimiento. Se abordan aspectos como los pasos necesarios para instalar el software en un servidor, cómo gestionar errores, dónde localizar registros y cómo proceder ante futuras actualizaciones del sistema. </w:t>
+        <w:t xml:space="preserve">Esta sección explica cómo TaskFlow se despliega en un entorno de producción y qué procedimientos se deben seguir para su mantenimiento. Se abordan aspectos como los pasos necesarios para instalar el software en un servidor, cómo gestionar errores, dónde localizar registros y cómo proceder ante futuras actualizaciones del sistema. </w:t>
       </w:r>
     </w:p>
     <w:p>
@@ -3958,122 +2697,47 @@
           <w:rFonts w:cstheme="minorHAnsi"/>
           <w:color w:val="787800"/>
         </w:rPr>
-        <w:t>6.1 Despliegue (</w:t>
-      </w:r>
-      <w:proofErr w:type="spellStart"/>
-      <w:r>
+        <w:t xml:space="preserve">6.1 Despliegue (Deployment): </w:t>
+      </w:r>
+    </w:p>
+    <w:p>
+      <w:r>
+        <w:t xml:space="preserve">En un despliegue manual, el proceso comienza transfiriendo los archivos del proyecto a un servidor con Node.js instalado. Una vez dentro del servidor, se deben instalar las dependencias del backend ejecutando el gestor de paquetes y preparar el archivo de entorno que contiene el puerto y cualquier otra configuración necesaria. Posteriormente, se inicia el servidor en segundo plano utilizando herramientas como PM2, o bien mediante la ejecución directa del entorno de producción. A </w:t>
+      </w:r>
+      <w:r>
+        <w:t>continuación,</w:t>
+      </w:r>
+      <w:r>
+        <w:t xml:space="preserve"> se despliega el frontend, que puede servir archivos estáticos mediante un servidor dedicado o utilizar entornos de hosting convencionales.</w:t>
+      </w:r>
+    </w:p>
+    <w:p>
+      <w:pPr>
+        <w:pStyle w:val="Ttulo3"/>
         <w:rPr>
           <w:rFonts w:cstheme="minorHAnsi"/>
           <w:color w:val="787800"/>
         </w:rPr>
-        <w:t>Deployment</w:t>
-      </w:r>
-      <w:proofErr w:type="spellEnd"/>
+      </w:pPr>
       <w:r>
         <w:rPr>
           <w:rFonts w:cstheme="minorHAnsi"/>
           <w:color w:val="787800"/>
         </w:rPr>
-        <w:t xml:space="preserve">): </w:t>
-      </w:r>
-    </w:p>
-    <w:p>
-      <w:r>
-        <w:t xml:space="preserve">El despliegue de </w:t>
-      </w:r>
-      <w:proofErr w:type="spellStart"/>
-      <w:r>
-        <w:t>TaskFlow</w:t>
-      </w:r>
-      <w:proofErr w:type="spellEnd"/>
-      <w:r>
-        <w:t xml:space="preserve"> puede realizarse de forma manual o mediante Docker. En un despliegue manual, el proceso comienza transfiriendo los archivos del proyecto a un servidor con Node.js instalado. Una vez dentro del servidor, se deben instalar las dependencias del </w:t>
-      </w:r>
-      <w:proofErr w:type="spellStart"/>
-      <w:r>
-        <w:t>backend</w:t>
-      </w:r>
-      <w:proofErr w:type="spellEnd"/>
-      <w:r>
-        <w:t xml:space="preserve"> ejecutando el gestor de paquetes y preparar el archivo de entorno que contiene el puerto y cualquier otra configuración necesaria. Posteriormente, se inicia el servidor en segundo plano utilizando herramientas como PM2, o bien mediante la ejecución directa del entorno de producción. A </w:t>
-      </w:r>
-      <w:r>
-        <w:t>continuación,</w:t>
-      </w:r>
-      <w:r>
-        <w:t xml:space="preserve"> se despliega el </w:t>
-      </w:r>
-      <w:proofErr w:type="spellStart"/>
-      <w:r>
-        <w:t>frontend</w:t>
-      </w:r>
-      <w:proofErr w:type="spellEnd"/>
-      <w:r>
-        <w:t>, que puede servir archivos estáticos mediante un servidor dedicado o utilizar entornos de hosting convencionales.</w:t>
-      </w:r>
-    </w:p>
-    <w:p>
-      <w:r>
-        <w:t xml:space="preserve">El proyecto también incluye un archivo de composición para Docker, lo que permite generar contenedores independientes para el </w:t>
-      </w:r>
-      <w:proofErr w:type="spellStart"/>
-      <w:r>
-        <w:t>backend</w:t>
-      </w:r>
-      <w:proofErr w:type="spellEnd"/>
-      <w:r>
-        <w:t xml:space="preserve"> y el </w:t>
-      </w:r>
-      <w:proofErr w:type="spellStart"/>
-      <w:r>
-        <w:t>frontend</w:t>
-      </w:r>
-      <w:proofErr w:type="spellEnd"/>
-      <w:r>
-        <w:t>. Esta opción facilita la replicación del entorno de desarrollo en diferentes infraestructuras y garantiza que el sistema se ejecute de manera idéntica independientemente del servidor utilizado. Una vez que Docker reconstruye las imágenes, los contenedores pueden iniciarse y el servicio queda operativo.</w:t>
-      </w:r>
-    </w:p>
-    <w:p>
-      <w:pPr>
-        <w:pStyle w:val="Ttulo3"/>
+        <w:t>6.2 Mantenimiento y Soporte:</w:t>
+      </w:r>
+    </w:p>
+    <w:p>
+      <w:pPr>
         <w:rPr>
           <w:rFonts w:cstheme="minorHAnsi"/>
-          <w:color w:val="787800"/>
         </w:rPr>
       </w:pPr>
       <w:r>
         <w:rPr>
           <w:rFonts w:cstheme="minorHAnsi"/>
-          <w:color w:val="787800"/>
-        </w:rPr>
-        <w:t>6.2 Mantenimiento y Soporte:</w:t>
-      </w:r>
-    </w:p>
-    <w:p>
-      <w:pPr>
-        <w:rPr>
-          <w:rFonts w:cstheme="minorHAnsi"/>
-        </w:rPr>
-      </w:pPr>
-      <w:r>
-        <w:rPr>
-          <w:rFonts w:cstheme="minorHAnsi"/>
-        </w:rPr>
-        <w:t xml:space="preserve">El mantenimiento de </w:t>
-      </w:r>
-      <w:proofErr w:type="spellStart"/>
-      <w:r>
-        <w:rPr>
-          <w:rFonts w:cstheme="minorHAnsi"/>
-        </w:rPr>
-        <w:t>TaskFlow</w:t>
-      </w:r>
-      <w:proofErr w:type="spellEnd"/>
-      <w:r>
-        <w:rPr>
-          <w:rFonts w:cstheme="minorHAnsi"/>
-        </w:rPr>
-        <w:t xml:space="preserve"> </w:t>
+        </w:rPr>
+        <w:t xml:space="preserve">El mantenimiento de TaskFlow </w:t>
       </w:r>
       <w:r>
         <w:rPr>
@@ -4103,33 +2767,32 @@
         <w:rPr>
           <w:rFonts w:cstheme="minorHAnsi"/>
         </w:rPr>
-        <w:t xml:space="preserve">El </w:t>
-      </w:r>
-      <w:proofErr w:type="spellStart"/>
+        <w:t xml:space="preserve">El backend registra los errores en la consola del servidor, por lo que el administrador del sistema puede consultarlos en cualquier momento. </w:t>
+      </w:r>
       <w:r>
         <w:rPr>
           <w:rFonts w:cstheme="minorHAnsi"/>
         </w:rPr>
-        <w:t>backend</w:t>
-      </w:r>
-      <w:proofErr w:type="spellEnd"/>
+        <w:br/>
+      </w:r>
       <w:r>
         <w:rPr>
           <w:rFonts w:cstheme="minorHAnsi"/>
         </w:rPr>
-        <w:t xml:space="preserve"> registra los errores en la consola del servidor, por lo que el administrador del sistema puede consultarlos en cualquier momento. </w:t>
-      </w:r>
-      <w:r>
+        <w:t>Cuando se detecta un error, primero se revisan los controladores y modelos asociados, ya que son los componentes encargados de manipular la lógica de negocio y los datos. Si el error está relacionado con la persistencia de información, también debe revisarse el contenido de los archivos JSON para verificar su integridad.</w:t>
+      </w:r>
+    </w:p>
+    <w:p>
+      <w:pPr>
         <w:rPr>
           <w:rFonts w:cstheme="minorHAnsi"/>
         </w:rPr>
-        <w:br/>
-      </w:r>
+      </w:pPr>
       <w:r>
         <w:rPr>
           <w:rFonts w:cstheme="minorHAnsi"/>
         </w:rPr>
-        <w:t>Cuando se detecta un error, primero se revisan los controladores y modelos asociados, ya que son los componentes encargados de manipular la lógica de negocio y los datos. Si el error está relacionado con la persistencia de información, también debe revisarse el contenido de los archivos JSON para verificar su integridad.</w:t>
+        <w:t xml:space="preserve">Para actualizar el sistema, el procedimiento comienza obteniendo la versión más reciente del repositorio, revisando las notas de los commits y asegurando que no existan conflictos entre archivos locales y remotos. </w:t>
       </w:r>
     </w:p>
     <w:p>
@@ -4142,64 +2805,13 @@
         <w:rPr>
           <w:rFonts w:cstheme="minorHAnsi"/>
         </w:rPr>
-        <w:t xml:space="preserve">Para actualizar el sistema, el procedimiento comienza obteniendo la versión más reciente del repositorio, revisando las notas de los </w:t>
-      </w:r>
-      <w:proofErr w:type="spellStart"/>
+        <w:t>P</w:t>
+      </w:r>
       <w:r>
         <w:rPr>
           <w:rFonts w:cstheme="minorHAnsi"/>
         </w:rPr>
-        <w:t>commits</w:t>
-      </w:r>
-      <w:proofErr w:type="spellEnd"/>
-      <w:r>
-        <w:rPr>
-          <w:rFonts w:cstheme="minorHAnsi"/>
-        </w:rPr>
-        <w:t xml:space="preserve"> y asegurando que no existan conflictos entre archivos locales y remotos. </w:t>
-      </w:r>
-    </w:p>
-    <w:p>
-      <w:pPr>
-        <w:rPr>
-          <w:rFonts w:cstheme="minorHAnsi"/>
-        </w:rPr>
-      </w:pPr>
-      <w:r>
-        <w:rPr>
-          <w:rFonts w:cstheme="minorHAnsi"/>
-        </w:rPr>
-        <w:t>P</w:t>
-      </w:r>
-      <w:r>
-        <w:rPr>
-          <w:rFonts w:cstheme="minorHAnsi"/>
-        </w:rPr>
-        <w:t>osteriormente, se instalan las nuevas dependencias, si las hubiera, se reinicia el servidor y se comprueba que el sistema continúa funcionando con normalidad. En el caso de despliegues con Docker, las actualizaciones implica</w:t>
-      </w:r>
-      <w:r>
-        <w:rPr>
-          <w:rFonts w:cstheme="minorHAnsi"/>
-        </w:rPr>
-        <w:t>rían reconstruyendo</w:t>
-      </w:r>
-      <w:r>
-        <w:rPr>
-          <w:rFonts w:cstheme="minorHAnsi"/>
-        </w:rPr>
-        <w:t xml:space="preserve"> las imágenes y </w:t>
-      </w:r>
-      <w:r>
-        <w:rPr>
-          <w:rFonts w:cstheme="minorHAnsi"/>
-        </w:rPr>
-        <w:t>reiniciando</w:t>
-      </w:r>
-      <w:r>
-        <w:rPr>
-          <w:rFonts w:cstheme="minorHAnsi"/>
-        </w:rPr>
-        <w:t xml:space="preserve"> los contenedores. Este proceso garantiza que la aplicación permanezca estable y que las nuevas funcionalidades o correcciones se integren sin afectar a las ya existentes.</w:t>
+        <w:t xml:space="preserve">osteriormente, se instalan las nuevas dependencias, si las hubiera, se reinicia el servidor y se comprueba que el sistema continúa funcionando con normalidad. </w:t>
       </w:r>
     </w:p>
     <w:p>
@@ -4239,14 +2851,7 @@
         <w:rPr>
           <w:rFonts w:cstheme="minorHAnsi"/>
         </w:rPr>
-        <w:t xml:space="preserve">. Esta plataforma ha servido como eje </w:t>
-      </w:r>
-      <w:r>
-        <w:rPr>
-          <w:rFonts w:cstheme="minorHAnsi"/>
-        </w:rPr>
-        <w:lastRenderedPageBreak/>
-        <w:t>fundamental para la integración del trabajo realizado por los distintos integrantes del equipo, permitiendo un flujo de trabajo colaborativo y eficiente.</w:t>
+        <w:t>. Esta plataforma ha servido como eje fundamental para la integración del trabajo realizado por los distintos integrantes del equipo, permitiendo un flujo de trabajo colaborativo y eficiente.</w:t>
       </w:r>
     </w:p>
     <w:p>
@@ -4308,7 +2913,6 @@
         </w:rPr>
         <w:t>Las diferentes versiones y ramas (</w:t>
       </w:r>
-      <w:proofErr w:type="spellStart"/>
       <w:r>
         <w:rPr>
           <w:rFonts w:cstheme="minorHAnsi"/>
@@ -4317,7 +2921,6 @@
         </w:rPr>
         <w:t>branches</w:t>
       </w:r>
-      <w:proofErr w:type="spellEnd"/>
       <w:r>
         <w:rPr>
           <w:rFonts w:cstheme="minorHAnsi"/>
@@ -4341,27 +2944,6 @@
         </w:rPr>
         <w:t>La contribución individual de cada miembro del equipo.</w:t>
       </w:r>
-    </w:p>
-    <w:p>
-      <w:pPr>
-        <w:rPr>
-          <w:rFonts w:cstheme="minorHAnsi"/>
-        </w:rPr>
-      </w:pPr>
-    </w:p>
-    <w:p>
-      <w:pPr>
-        <w:rPr>
-          <w:rFonts w:cstheme="minorHAnsi"/>
-        </w:rPr>
-      </w:pPr>
-    </w:p>
-    <w:p>
-      <w:pPr>
-        <w:rPr>
-          <w:rFonts w:cstheme="minorHAnsi"/>
-        </w:rPr>
-      </w:pPr>
     </w:p>
     <w:p>
       <w:pPr>

</xml_diff>